<commit_message>
refactor a method ScanSurroundingFields
</commit_message>
<xml_diff>
--- a/Description.docx
+++ b/Description.docx
@@ -144,7 +144,22 @@
           <w:color w:val="00B050"/>
           <w:highlight w:val="magenta"/>
         </w:rPr>
-        <w:t>(6. … … …)</w:t>
+        <w:t xml:space="preserve">(6. </w:t>
+      </w:r>
+      <w:r>
+        <w:rPr>
+          <w:color w:val="00B050"/>
+          <w:highlight w:val="magenta"/>
+          <w:lang w:val="bg-BG"/>
+        </w:rPr>
+        <w:t>София</w:t>
+      </w:r>
+      <w:r>
+        <w:rPr>
+          <w:color w:val="00B050"/>
+          <w:highlight w:val="magenta"/>
+        </w:rPr>
+        <w:t>)</w:t>
       </w:r>
     </w:p>
     <w:p>
@@ -227,7 +242,23 @@
           <w:color w:val="00B050"/>
           <w:highlight w:val="magenta"/>
         </w:rPr>
-        <w:t>(6. … … …)</w:t>
+        <w:t xml:space="preserve">(6. </w:t>
+      </w:r>
+      <w:proofErr w:type="spellStart"/>
+      <w:r>
+        <w:rPr>
+          <w:color w:val="00B050"/>
+          <w:highlight w:val="magenta"/>
+        </w:rPr>
+        <w:t>София</w:t>
+      </w:r>
+      <w:proofErr w:type="spellEnd"/>
+      <w:r>
+        <w:rPr>
+          <w:color w:val="00B050"/>
+          <w:highlight w:val="magenta"/>
+        </w:rPr>
+        <w:t>)</w:t>
       </w:r>
     </w:p>
     <w:p>
@@ -318,7 +349,14 @@
           <w:color w:val="00B050"/>
           <w:highlight w:val="yellow"/>
         </w:rPr>
-        <w:t>(2. … … …)</w:t>
+        <w:t xml:space="preserve">(2. </w:t>
+      </w:r>
+      <w:r>
+        <w:rPr>
+          <w:color w:val="00B050"/>
+          <w:lang w:val="bg-BG"/>
+        </w:rPr>
+        <w:t>Йордан)</w:t>
       </w:r>
     </w:p>
     <w:p>
@@ -394,7 +432,14 @@
           <w:color w:val="00B050"/>
           <w:highlight w:val="yellow"/>
         </w:rPr>
-        <w:t>(2. … … …)</w:t>
+        <w:t xml:space="preserve">(2. </w:t>
+      </w:r>
+      <w:r>
+        <w:rPr>
+          <w:color w:val="00B050"/>
+          <w:lang w:val="bg-BG"/>
+        </w:rPr>
+        <w:t>Йордан)</w:t>
       </w:r>
     </w:p>
     <w:p>
@@ -445,7 +490,14 @@
           <w:color w:val="00B050"/>
           <w:highlight w:val="yellow"/>
         </w:rPr>
-        <w:t>(2. … … …)</w:t>
+        <w:t xml:space="preserve">(2. </w:t>
+      </w:r>
+      <w:r>
+        <w:rPr>
+          <w:color w:val="00B050"/>
+          <w:lang w:val="bg-BG"/>
+        </w:rPr>
+        <w:t>Йордан)</w:t>
       </w:r>
     </w:p>
     <w:p>
@@ -504,7 +556,23 @@
           <w:color w:val="00B050"/>
           <w:highlight w:val="magenta"/>
         </w:rPr>
-        <w:t>(6. … … …)</w:t>
+        <w:t xml:space="preserve">(6. </w:t>
+      </w:r>
+      <w:proofErr w:type="spellStart"/>
+      <w:r>
+        <w:rPr>
+          <w:color w:val="00B050"/>
+          <w:highlight w:val="magenta"/>
+        </w:rPr>
+        <w:t>София</w:t>
+      </w:r>
+      <w:proofErr w:type="spellEnd"/>
+      <w:r>
+        <w:rPr>
+          <w:color w:val="00B050"/>
+          <w:highlight w:val="magenta"/>
+        </w:rPr>
+        <w:t>)</w:t>
       </w:r>
     </w:p>
     <w:p>
@@ -554,13 +622,21 @@
         <w:rPr>
           <w:color w:val="00B050"/>
         </w:rPr>
-        <w:t>(5</w:t>
-      </w:r>
+        <w:t xml:space="preserve">(5. </w:t>
+      </w:r>
+      <w:proofErr w:type="spellStart"/>
       <w:r>
         <w:rPr>
           <w:color w:val="00B050"/>
         </w:rPr>
-        <w:t>. … … …)</w:t>
+        <w:t>Добромир</w:t>
+      </w:r>
+      <w:proofErr w:type="spellEnd"/>
+      <w:r>
+        <w:rPr>
+          <w:color w:val="00B050"/>
+        </w:rPr>
+        <w:t>)</w:t>
       </w:r>
     </w:p>
     <w:p>
@@ -571,6 +647,7 @@
           <w:numId w:val="2"/>
         </w:numPr>
       </w:pPr>
+      <w:bookmarkStart w:id="0" w:name="_GoBack"/>
       <w:proofErr w:type="gramStart"/>
       <w:r>
         <w:t>public</w:t>
@@ -620,9 +697,24 @@
         <w:rPr>
           <w:color w:val="00B050"/>
         </w:rPr>
-        <w:t>(5. … … …)</w:t>
-      </w:r>
-    </w:p>
+        <w:t xml:space="preserve">(5. </w:t>
+      </w:r>
+      <w:proofErr w:type="spellStart"/>
+      <w:r>
+        <w:rPr>
+          <w:color w:val="00B050"/>
+        </w:rPr>
+        <w:t>Добромир</w:t>
+      </w:r>
+      <w:proofErr w:type="spellEnd"/>
+      <w:r>
+        <w:rPr>
+          <w:color w:val="00B050"/>
+        </w:rPr>
+        <w:t>)</w:t>
+      </w:r>
+    </w:p>
+    <w:bookmarkEnd w:id="0"/>
     <w:p>
       <w:pPr>
         <w:pStyle w:val="ListParagraph"/>
@@ -668,10 +760,29 @@
       </w:r>
       <w:r>
         <w:rPr>
+          <w:b/>
           <w:color w:val="00B050"/>
           <w:highlight w:val="yellow"/>
         </w:rPr>
-        <w:t>(3. … … …)</w:t>
+        <w:t xml:space="preserve">(3. </w:t>
+      </w:r>
+      <w:proofErr w:type="spellStart"/>
+      <w:r>
+        <w:rPr>
+          <w:b/>
+          <w:color w:val="00B050"/>
+          <w:highlight w:val="yellow"/>
+        </w:rPr>
+        <w:t>Жико</w:t>
+      </w:r>
+      <w:proofErr w:type="spellEnd"/>
+      <w:r>
+        <w:rPr>
+          <w:b/>
+          <w:color w:val="00B050"/>
+          <w:highlight w:val="yellow"/>
+        </w:rPr>
+        <w:t>)</w:t>
       </w:r>
     </w:p>
     <w:p>
@@ -727,10 +838,29 @@
       </w:r>
       <w:r>
         <w:rPr>
+          <w:b/>
           <w:color w:val="00B050"/>
           <w:highlight w:val="yellow"/>
         </w:rPr>
-        <w:t>(3. … … …)</w:t>
+        <w:t xml:space="preserve">(3. </w:t>
+      </w:r>
+      <w:proofErr w:type="spellStart"/>
+      <w:r>
+        <w:rPr>
+          <w:b/>
+          <w:color w:val="00B050"/>
+          <w:highlight w:val="yellow"/>
+        </w:rPr>
+        <w:t>Жико</w:t>
+      </w:r>
+      <w:proofErr w:type="spellEnd"/>
+      <w:r>
+        <w:rPr>
+          <w:b/>
+          <w:color w:val="00B050"/>
+          <w:highlight w:val="yellow"/>
+        </w:rPr>
+        <w:t>)</w:t>
       </w:r>
     </w:p>
     <w:p>
@@ -791,7 +921,23 @@
           <w:color w:val="00B050"/>
           <w:highlight w:val="magenta"/>
         </w:rPr>
-        <w:t>(6. … … …)</w:t>
+        <w:t xml:space="preserve">(6. </w:t>
+      </w:r>
+      <w:proofErr w:type="spellStart"/>
+      <w:r>
+        <w:rPr>
+          <w:color w:val="00B050"/>
+          <w:highlight w:val="magenta"/>
+        </w:rPr>
+        <w:t>София</w:t>
+      </w:r>
+      <w:proofErr w:type="spellEnd"/>
+      <w:r>
+        <w:rPr>
+          <w:color w:val="00B050"/>
+          <w:highlight w:val="magenta"/>
+        </w:rPr>
+        <w:t>)</w:t>
       </w:r>
     </w:p>
     <w:p>
@@ -858,7 +1004,23 @@
           <w:color w:val="00B050"/>
           <w:highlight w:val="magenta"/>
         </w:rPr>
-        <w:t>(6. … … …)</w:t>
+        <w:t xml:space="preserve">(6. </w:t>
+      </w:r>
+      <w:proofErr w:type="spellStart"/>
+      <w:r>
+        <w:rPr>
+          <w:color w:val="00B050"/>
+          <w:highlight w:val="magenta"/>
+        </w:rPr>
+        <w:t>София</w:t>
+      </w:r>
+      <w:proofErr w:type="spellEnd"/>
+      <w:r>
+        <w:rPr>
+          <w:color w:val="00B050"/>
+          <w:highlight w:val="magenta"/>
+        </w:rPr>
+        <w:t>)</w:t>
       </w:r>
     </w:p>
     <w:p>
@@ -926,7 +1088,21 @@
         <w:rPr>
           <w:color w:val="00B050"/>
         </w:rPr>
-        <w:t>(4. … … …)</w:t>
+        <w:t xml:space="preserve">(4. </w:t>
+      </w:r>
+      <w:proofErr w:type="spellStart"/>
+      <w:r>
+        <w:rPr>
+          <w:color w:val="00B050"/>
+        </w:rPr>
+        <w:t>Ладислав</w:t>
+      </w:r>
+      <w:proofErr w:type="spellEnd"/>
+      <w:r>
+        <w:rPr>
+          <w:color w:val="00B050"/>
+        </w:rPr>
+        <w:t>)</w:t>
       </w:r>
     </w:p>
     <w:p>
@@ -976,7 +1152,21 @@
         <w:rPr>
           <w:color w:val="00B050"/>
         </w:rPr>
-        <w:t>(4. … … …)</w:t>
+        <w:t xml:space="preserve">(4. </w:t>
+      </w:r>
+      <w:proofErr w:type="spellStart"/>
+      <w:r>
+        <w:rPr>
+          <w:color w:val="00B050"/>
+        </w:rPr>
+        <w:t>Ладислав</w:t>
+      </w:r>
+      <w:proofErr w:type="spellEnd"/>
+      <w:r>
+        <w:rPr>
+          <w:color w:val="00B050"/>
+        </w:rPr>
+        <w:t>)</w:t>
       </w:r>
     </w:p>
     <w:p>
@@ -1042,7 +1232,21 @@
         <w:rPr>
           <w:color w:val="00B050"/>
         </w:rPr>
-        <w:t>(4. … … …)</w:t>
+        <w:t xml:space="preserve">(4. </w:t>
+      </w:r>
+      <w:proofErr w:type="spellStart"/>
+      <w:r>
+        <w:rPr>
+          <w:color w:val="00B050"/>
+        </w:rPr>
+        <w:t>Ладислав</w:t>
+      </w:r>
+      <w:proofErr w:type="spellEnd"/>
+      <w:r>
+        <w:rPr>
+          <w:color w:val="00B050"/>
+        </w:rPr>
+        <w:t>)</w:t>
       </w:r>
     </w:p>
     <w:p>
@@ -1092,7 +1296,21 @@
         <w:rPr>
           <w:color w:val="00B050"/>
         </w:rPr>
-        <w:t>(4. … … …)</w:t>
+        <w:t xml:space="preserve">(4. </w:t>
+      </w:r>
+      <w:proofErr w:type="spellStart"/>
+      <w:r>
+        <w:rPr>
+          <w:color w:val="00B050"/>
+        </w:rPr>
+        <w:t>Ладислав</w:t>
+      </w:r>
+      <w:proofErr w:type="spellEnd"/>
+      <w:r>
+        <w:rPr>
+          <w:color w:val="00B050"/>
+        </w:rPr>
+        <w:t>)</w:t>
       </w:r>
     </w:p>
     <w:p>
@@ -1134,7 +1352,21 @@
         <w:rPr>
           <w:color w:val="00B050"/>
         </w:rPr>
-        <w:t>(4. … … …)</w:t>
+        <w:t xml:space="preserve">(4. </w:t>
+      </w:r>
+      <w:proofErr w:type="spellStart"/>
+      <w:r>
+        <w:rPr>
+          <w:color w:val="00B050"/>
+        </w:rPr>
+        <w:t>Ладислав</w:t>
+      </w:r>
+      <w:proofErr w:type="spellEnd"/>
+      <w:r>
+        <w:rPr>
+          <w:color w:val="00B050"/>
+        </w:rPr>
+        <w:t>)</w:t>
       </w:r>
     </w:p>
     <w:p>
@@ -1184,7 +1416,21 @@
         <w:rPr>
           <w:color w:val="00B050"/>
         </w:rPr>
-        <w:t>(4. … … …)</w:t>
+        <w:t xml:space="preserve">(4. </w:t>
+      </w:r>
+      <w:proofErr w:type="spellStart"/>
+      <w:r>
+        <w:rPr>
+          <w:color w:val="00B050"/>
+        </w:rPr>
+        <w:t>Ладислав</w:t>
+      </w:r>
+      <w:proofErr w:type="spellEnd"/>
+      <w:r>
+        <w:rPr>
+          <w:color w:val="00B050"/>
+        </w:rPr>
+        <w:t>)</w:t>
       </w:r>
     </w:p>
     <w:p>
@@ -1237,15 +1483,18 @@
           <w:highlight w:val="yellow"/>
           <w:lang w:val="bg-BG"/>
         </w:rPr>
-        <w:t>1. …</w:t>
-      </w:r>
+        <w:t xml:space="preserve">1. </w:t>
+      </w:r>
+      <w:proofErr w:type="spellStart"/>
       <w:r>
         <w:rPr>
           <w:color w:val="00B050"/>
           <w:highlight w:val="yellow"/>
-        </w:rPr>
-        <w:t xml:space="preserve"> … …</w:t>
-      </w:r>
+          <w:lang w:val="bg-BG"/>
+        </w:rPr>
+        <w:t>Иржи</w:t>
+      </w:r>
+      <w:proofErr w:type="spellEnd"/>
       <w:r>
         <w:rPr>
           <w:color w:val="00B050"/>
@@ -1329,21 +1578,23 @@
           <w:color w:val="00B050"/>
           <w:highlight w:val="magenta"/>
         </w:rPr>
-        <w:t>(</w:t>
-      </w:r>
+        <w:t xml:space="preserve">(6. </w:t>
+      </w:r>
+      <w:proofErr w:type="spellStart"/>
       <w:r>
         <w:rPr>
           <w:color w:val="00B050"/>
           <w:highlight w:val="magenta"/>
         </w:rPr>
-        <w:t>6</w:t>
-      </w:r>
+        <w:t>София</w:t>
+      </w:r>
+      <w:proofErr w:type="spellEnd"/>
       <w:r>
         <w:rPr>
           <w:color w:val="00B050"/>
           <w:highlight w:val="magenta"/>
         </w:rPr>
-        <w:t>. … … …)</w:t>
+        <w:t>)</w:t>
       </w:r>
     </w:p>
     <w:p>
@@ -1410,7 +1661,23 @@
           <w:color w:val="00B050"/>
           <w:highlight w:val="magenta"/>
         </w:rPr>
-        <w:t>(6. … … …)</w:t>
+        <w:t xml:space="preserve">(6. </w:t>
+      </w:r>
+      <w:proofErr w:type="spellStart"/>
+      <w:r>
+        <w:rPr>
+          <w:color w:val="00B050"/>
+          <w:highlight w:val="magenta"/>
+        </w:rPr>
+        <w:t>София</w:t>
+      </w:r>
+      <w:proofErr w:type="spellEnd"/>
+      <w:r>
+        <w:rPr>
+          <w:color w:val="00B050"/>
+          <w:highlight w:val="magenta"/>
+        </w:rPr>
+        <w:t>)</w:t>
       </w:r>
     </w:p>
     <w:p>
@@ -1461,7 +1728,23 @@
           <w:color w:val="00B050"/>
           <w:highlight w:val="magenta"/>
         </w:rPr>
-        <w:t>(6. … … …)</w:t>
+        <w:t xml:space="preserve">(6. </w:t>
+      </w:r>
+      <w:proofErr w:type="spellStart"/>
+      <w:r>
+        <w:rPr>
+          <w:color w:val="00B050"/>
+          <w:highlight w:val="magenta"/>
+        </w:rPr>
+        <w:t>София</w:t>
+      </w:r>
+      <w:proofErr w:type="spellEnd"/>
+      <w:r>
+        <w:rPr>
+          <w:color w:val="00B050"/>
+          <w:highlight w:val="magenta"/>
+        </w:rPr>
+        <w:t>)</w:t>
       </w:r>
     </w:p>
     <w:p>
@@ -1490,10 +1773,7 @@
       </w:r>
     </w:p>
     <w:p/>
-    <w:p>
-      <w:bookmarkStart w:id="0" w:name="_GoBack"/>
-      <w:bookmarkEnd w:id="0"/>
-    </w:p>
+    <w:p/>
     <w:p>
       <w:pPr>
         <w:pStyle w:val="Heading1"/>
@@ -1536,13 +1816,7 @@
         <w:rPr>
           <w:lang w:val="bg-BG"/>
         </w:rPr>
-        <w:t>Minesweeper-5</w:t>
-      </w:r>
-      <w:r>
-        <w:rPr>
-          <w:lang w:val="bg-BG"/>
-        </w:rPr>
-        <w:t xml:space="preserve">” </w:t>
+        <w:t xml:space="preserve">Minesweeper-5” </w:t>
       </w:r>
     </w:p>
     <w:p>
@@ -4308,23 +4582,7 @@
           <w:color w:val="FF0000"/>
           <w:lang w:val="bg-BG"/>
         </w:rPr>
-        <w:t xml:space="preserve"> </w:t>
-      </w:r>
-      <w:proofErr w:type="spellStart"/>
-      <w:r>
-        <w:rPr>
-          <w:color w:val="FF0000"/>
-          <w:lang w:val="bg-BG"/>
-        </w:rPr>
-        <w:t>Main</w:t>
-      </w:r>
-      <w:proofErr w:type="spellEnd"/>
-      <w:r>
-        <w:rPr>
-          <w:color w:val="FF0000"/>
-          <w:lang w:val="bg-BG"/>
-        </w:rPr>
-        <w:t>(</w:t>
+        <w:t xml:space="preserve"> Main(</w:t>
       </w:r>
       <w:proofErr w:type="spellStart"/>
       <w:r>
@@ -4527,23 +4785,7 @@
           <w:color w:val="FF0000"/>
           <w:lang w:val="bg-BG"/>
         </w:rPr>
-        <w:t xml:space="preserve"> </w:t>
-      </w:r>
-      <w:proofErr w:type="spellStart"/>
-      <w:r>
-        <w:rPr>
-          <w:color w:val="FF0000"/>
-          <w:lang w:val="bg-BG"/>
-        </w:rPr>
-        <w:t>GenerateRandomGame</w:t>
-      </w:r>
-      <w:proofErr w:type="spellEnd"/>
-      <w:r>
-        <w:rPr>
-          <w:color w:val="FF0000"/>
-          <w:lang w:val="bg-BG"/>
-        </w:rPr>
-        <w:t xml:space="preserve">() </w:t>
+        <w:t xml:space="preserve"> GenerateRandomGame() </w:t>
       </w:r>
       <w:proofErr w:type="spellStart"/>
       <w:r>
@@ -4591,23 +4833,7 @@
           <w:color w:val="FF0000"/>
           <w:lang w:val="bg-BG"/>
         </w:rPr>
-        <w:t xml:space="preserve"> </w:t>
-      </w:r>
-      <w:proofErr w:type="spellStart"/>
-      <w:r>
-        <w:rPr>
-          <w:color w:val="FF0000"/>
-          <w:lang w:val="bg-BG"/>
-        </w:rPr>
-        <w:t>Main</w:t>
-      </w:r>
-      <w:proofErr w:type="spellEnd"/>
-      <w:r>
-        <w:rPr>
-          <w:color w:val="FF0000"/>
-          <w:lang w:val="bg-BG"/>
-        </w:rPr>
-        <w:t xml:space="preserve">(). </w:t>
+        <w:t xml:space="preserve"> Main(). </w:t>
       </w:r>
     </w:p>
     <w:p>
@@ -4991,6 +5217,284 @@
         </w:rPr>
         <w:t>…</w:t>
       </w:r>
+    </w:p>
+    <w:p>
+      <w:pPr>
+        <w:pStyle w:val="Heading2"/>
+        <w:numPr>
+          <w:ilvl w:val="0"/>
+          <w:numId w:val="6"/>
+        </w:numPr>
+        <w:rPr>
+          <w:color w:val="auto"/>
+          <w:lang w:val="bg-BG"/>
+        </w:rPr>
+      </w:pPr>
+      <w:r>
+        <w:rPr>
+          <w:color w:val="auto"/>
+        </w:rPr>
+        <w:t>Change if statements in</w:t>
+      </w:r>
+      <w:r>
+        <w:rPr>
+          <w:color w:val="auto"/>
+          <w:lang w:val="bg-BG"/>
+        </w:rPr>
+        <w:t xml:space="preserve"> </w:t>
+      </w:r>
+      <w:proofErr w:type="spellStart"/>
+      <w:r>
+        <w:rPr>
+          <w:color w:val="auto"/>
+          <w:lang w:val="bg-BG"/>
+        </w:rPr>
+        <w:t>method</w:t>
+      </w:r>
+      <w:proofErr w:type="spellEnd"/>
+      <w:r>
+        <w:rPr>
+          <w:color w:val="auto"/>
+          <w:lang w:val="bg-BG"/>
+        </w:rPr>
+        <w:t xml:space="preserve"> </w:t>
+      </w:r>
+      <w:proofErr w:type="spellStart"/>
+      <w:r>
+        <w:rPr>
+          <w:color w:val="auto"/>
+          <w:lang w:val="bg-BG"/>
+        </w:rPr>
+        <w:t>ScanSurroundingFields</w:t>
+      </w:r>
+      <w:proofErr w:type="spellEnd"/>
+      <w:r>
+        <w:rPr>
+          <w:color w:val="auto"/>
+          <w:lang w:val="bg-BG"/>
+        </w:rPr>
+        <w:t xml:space="preserve"> </w:t>
+      </w:r>
+      <w:r>
+        <w:rPr>
+          <w:color w:val="auto"/>
+          <w:lang w:val="bg-BG"/>
+        </w:rPr>
+        <w:t xml:space="preserve">() </w:t>
+      </w:r>
+      <w:proofErr w:type="spellStart"/>
+      <w:r>
+        <w:rPr>
+          <w:color w:val="auto"/>
+          <w:lang w:val="bg-BG"/>
+        </w:rPr>
+        <w:t>with</w:t>
+      </w:r>
+      <w:proofErr w:type="spellEnd"/>
+      <w:r>
+        <w:rPr>
+          <w:color w:val="auto"/>
+          <w:lang w:val="bg-BG"/>
+        </w:rPr>
+        <w:t xml:space="preserve"> </w:t>
+      </w:r>
+      <w:r>
+        <w:rPr>
+          <w:color w:val="auto"/>
+        </w:rPr>
+        <w:t xml:space="preserve">two nested </w:t>
+      </w:r>
+      <w:proofErr w:type="spellStart"/>
+      <w:r>
+        <w:rPr>
+          <w:color w:val="auto"/>
+          <w:lang w:val="bg-BG"/>
+        </w:rPr>
+        <w:t>for</w:t>
+      </w:r>
+      <w:proofErr w:type="spellEnd"/>
+      <w:r>
+        <w:rPr>
+          <w:color w:val="auto"/>
+          <w:lang w:val="bg-BG"/>
+        </w:rPr>
+        <w:t xml:space="preserve"> </w:t>
+      </w:r>
+      <w:r>
+        <w:rPr>
+          <w:color w:val="auto"/>
+        </w:rPr>
+        <w:t>cycles</w:t>
+      </w:r>
+    </w:p>
+    <w:p>
+      <w:pPr>
+        <w:pStyle w:val="Heading2"/>
+        <w:numPr>
+          <w:ilvl w:val="0"/>
+          <w:numId w:val="6"/>
+        </w:numPr>
+        <w:rPr>
+          <w:color w:val="auto"/>
+          <w:lang w:val="bg-BG"/>
+        </w:rPr>
+      </w:pPr>
+      <w:proofErr w:type="spellStart"/>
+      <w:r>
+        <w:rPr>
+          <w:color w:val="auto"/>
+          <w:lang w:val="bg-BG"/>
+        </w:rPr>
+        <w:t>Extracted</w:t>
+      </w:r>
+      <w:proofErr w:type="spellEnd"/>
+      <w:r>
+        <w:rPr>
+          <w:color w:val="auto"/>
+          <w:lang w:val="bg-BG"/>
+        </w:rPr>
+        <w:t xml:space="preserve"> </w:t>
+      </w:r>
+      <w:proofErr w:type="spellStart"/>
+      <w:r>
+        <w:rPr>
+          <w:color w:val="auto"/>
+          <w:lang w:val="bg-BG"/>
+        </w:rPr>
+        <w:t>the</w:t>
+      </w:r>
+      <w:proofErr w:type="spellEnd"/>
+      <w:r>
+        <w:rPr>
+          <w:color w:val="auto"/>
+          <w:lang w:val="bg-BG"/>
+        </w:rPr>
+        <w:t xml:space="preserve"> </w:t>
+      </w:r>
+      <w:proofErr w:type="spellStart"/>
+      <w:r>
+        <w:rPr>
+          <w:color w:val="auto"/>
+          <w:lang w:val="bg-BG"/>
+        </w:rPr>
+        <w:t>method</w:t>
+      </w:r>
+      <w:proofErr w:type="spellEnd"/>
+      <w:r>
+        <w:rPr>
+          <w:color w:val="auto"/>
+          <w:lang w:val="bg-BG"/>
+        </w:rPr>
+        <w:t xml:space="preserve"> </w:t>
+      </w:r>
+      <w:proofErr w:type="spellStart"/>
+      <w:r>
+        <w:rPr>
+          <w:color w:val="auto"/>
+          <w:lang w:val="bg-BG"/>
+        </w:rPr>
+        <w:t>IsMineInPosition</w:t>
+      </w:r>
+      <w:proofErr w:type="spellEnd"/>
+      <w:r>
+        <w:rPr>
+          <w:color w:val="auto"/>
+          <w:lang w:val="bg-BG"/>
+        </w:rPr>
+        <w:t xml:space="preserve"> () </w:t>
+      </w:r>
+      <w:proofErr w:type="spellStart"/>
+      <w:r>
+        <w:rPr>
+          <w:color w:val="auto"/>
+          <w:lang w:val="bg-BG"/>
+        </w:rPr>
+        <w:t>from</w:t>
+      </w:r>
+      <w:proofErr w:type="spellEnd"/>
+      <w:r>
+        <w:rPr>
+          <w:color w:val="auto"/>
+          <w:lang w:val="bg-BG"/>
+        </w:rPr>
+        <w:t xml:space="preserve"> </w:t>
+      </w:r>
+      <w:proofErr w:type="spellStart"/>
+      <w:r>
+        <w:rPr>
+          <w:color w:val="auto"/>
+          <w:lang w:val="bg-BG"/>
+        </w:rPr>
+        <w:t>the</w:t>
+      </w:r>
+      <w:proofErr w:type="spellEnd"/>
+      <w:r>
+        <w:rPr>
+          <w:color w:val="auto"/>
+          <w:lang w:val="bg-BG"/>
+        </w:rPr>
+        <w:t xml:space="preserve"> </w:t>
+      </w:r>
+      <w:proofErr w:type="spellStart"/>
+      <w:r>
+        <w:rPr>
+          <w:color w:val="auto"/>
+          <w:lang w:val="bg-BG"/>
+        </w:rPr>
+        <w:t>method</w:t>
+      </w:r>
+      <w:proofErr w:type="spellEnd"/>
+      <w:r>
+        <w:rPr>
+          <w:color w:val="auto"/>
+          <w:lang w:val="bg-BG"/>
+        </w:rPr>
+        <w:t xml:space="preserve"> </w:t>
+      </w:r>
+      <w:proofErr w:type="spellStart"/>
+      <w:r>
+        <w:rPr>
+          <w:color w:val="auto"/>
+          <w:lang w:val="bg-BG"/>
+        </w:rPr>
+        <w:t>ScanSurroundingFields</w:t>
+      </w:r>
+      <w:proofErr w:type="spellEnd"/>
+      <w:r>
+        <w:rPr>
+          <w:color w:val="auto"/>
+          <w:lang w:val="bg-BG"/>
+        </w:rPr>
+        <w:t xml:space="preserve"> (). </w:t>
+      </w:r>
+    </w:p>
+    <w:p>
+      <w:pPr>
+        <w:rPr>
+          <w:lang w:val="bg-BG"/>
+        </w:rPr>
+      </w:pPr>
+    </w:p>
+    <w:p>
+      <w:pPr>
+        <w:rPr>
+          <w:lang w:val="bg-BG"/>
+        </w:rPr>
+      </w:pPr>
+    </w:p>
+    <w:p>
+      <w:pPr>
+        <w:rPr>
+          <w:lang w:val="bg-BG"/>
+        </w:rPr>
+      </w:pPr>
+    </w:p>
+    <w:p>
+      <w:pPr>
+        <w:rPr>
+          <w:lang w:val="bg-BG"/>
+        </w:rPr>
+      </w:pPr>
     </w:p>
     <w:sectPr>
       <w:pgSz w:w="12240" w:h="15840"/>
@@ -6277,6 +6781,7 @@
   <w:style w:type="character" w:default="1" w:styleId="DefaultParagraphFont">
     <w:name w:val="Default Paragraph Font"/>
     <w:uiPriority w:val="1"/>
+    <w:semiHidden/>
     <w:unhideWhenUsed/>
   </w:style>
   <w:style w:type="table" w:default="1" w:styleId="TableNormal">

</xml_diff>

<commit_message>
Rename solution and project
</commit_message>
<xml_diff>
--- a/Description.docx
+++ b/Description.docx
@@ -647,7 +647,6 @@
           <w:numId w:val="2"/>
         </w:numPr>
       </w:pPr>
-      <w:bookmarkStart w:id="0" w:name="_GoBack"/>
       <w:proofErr w:type="gramStart"/>
       <w:r>
         <w:t>public</w:t>
@@ -714,7 +713,6 @@
         <w:t>)</w:t>
       </w:r>
     </w:p>
-    <w:bookmarkEnd w:id="0"/>
     <w:p>
       <w:pPr>
         <w:pStyle w:val="ListParagraph"/>
@@ -1878,6 +1876,61 @@
     </w:p>
     <w:p>
       <w:pPr>
+        <w:pStyle w:val="ListParagraph"/>
+        <w:numPr>
+          <w:ilvl w:val="0"/>
+          <w:numId w:val="6"/>
+        </w:numPr>
+        <w:rPr>
+          <w:rStyle w:val="Heading2Char"/>
+          <w:color w:val="auto"/>
+          <w:lang w:val="bg-BG"/>
+        </w:rPr>
+      </w:pPr>
+      <w:r>
+        <w:rPr>
+          <w:rStyle w:val="Heading2Char"/>
+          <w:color w:val="auto"/>
+          <w:lang w:val="bg-BG"/>
+        </w:rPr>
+        <w:t xml:space="preserve">Renamed the </w:t>
+      </w:r>
+      <w:r>
+        <w:rPr>
+          <w:rStyle w:val="Heading2Char"/>
+          <w:color w:val="auto"/>
+        </w:rPr>
+        <w:t>solution</w:t>
+      </w:r>
+      <w:bookmarkStart w:id="0" w:name="_GoBack"/>
+      <w:bookmarkEnd w:id="0"/>
+      <w:r>
+        <w:rPr>
+          <w:rStyle w:val="Heading2Char"/>
+          <w:color w:val="auto"/>
+          <w:lang w:val="bg-BG"/>
+        </w:rPr>
+        <w:t xml:space="preserve"> to Minesweeper</w:t>
+      </w:r>
+      <w:r>
+        <w:rPr>
+          <w:rStyle w:val="Heading2Char"/>
+          <w:color w:val="auto"/>
+          <w:lang w:val="bg-BG"/>
+        </w:rPr>
+        <w:t>-5</w:t>
+      </w:r>
+      <w:r>
+        <w:rPr>
+          <w:rStyle w:val="Heading2Char"/>
+          <w:color w:val="auto"/>
+          <w:lang w:val="bg-BG"/>
+        </w:rPr>
+        <w:t xml:space="preserve">. </w:t>
+      </w:r>
+    </w:p>
+    <w:p>
+      <w:pPr>
         <w:pStyle w:val="Heading2"/>
         <w:numPr>
           <w:ilvl w:val="0"/>
@@ -1901,39 +1954,7 @@
           <w:rStyle w:val="Heading2Char"/>
           <w:lang w:val="bg-BG"/>
         </w:rPr>
-        <w:t xml:space="preserve"> </w:t>
-      </w:r>
-      <w:proofErr w:type="spellStart"/>
-      <w:r>
-        <w:rPr>
-          <w:rStyle w:val="Heading2Char"/>
-          <w:lang w:val="bg-BG"/>
-        </w:rPr>
-        <w:t>the</w:t>
-      </w:r>
-      <w:proofErr w:type="spellEnd"/>
-      <w:r>
-        <w:rPr>
-          <w:rStyle w:val="Heading2Char"/>
-          <w:lang w:val="bg-BG"/>
-        </w:rPr>
-        <w:t xml:space="preserve"> </w:t>
-      </w:r>
-      <w:proofErr w:type="spellStart"/>
-      <w:r>
-        <w:rPr>
-          <w:rStyle w:val="Heading2Char"/>
-          <w:lang w:val="bg-BG"/>
-        </w:rPr>
-        <w:t>project</w:t>
-      </w:r>
-      <w:proofErr w:type="spellEnd"/>
-      <w:r>
-        <w:rPr>
-          <w:rStyle w:val="Heading2Char"/>
-          <w:lang w:val="bg-BG"/>
-        </w:rPr>
-        <w:t xml:space="preserve"> </w:t>
+        <w:t xml:space="preserve"> the project </w:t>
       </w:r>
       <w:proofErr w:type="spellStart"/>
       <w:r>
@@ -1964,69 +1985,11 @@
           <w:lang w:val="bg-BG"/>
         </w:rPr>
       </w:pPr>
-      <w:proofErr w:type="spellStart"/>
-      <w:r>
-        <w:rPr>
-          <w:color w:val="FF0000"/>
-          <w:lang w:val="bg-BG"/>
-        </w:rPr>
-        <w:t>Renamed</w:t>
-      </w:r>
-      <w:proofErr w:type="spellEnd"/>
-      <w:r>
-        <w:rPr>
-          <w:color w:val="FF0000"/>
-          <w:lang w:val="bg-BG"/>
-        </w:rPr>
-        <w:t xml:space="preserve"> </w:t>
-      </w:r>
-      <w:proofErr w:type="spellStart"/>
-      <w:r>
-        <w:rPr>
-          <w:color w:val="FF0000"/>
-          <w:lang w:val="bg-BG"/>
-        </w:rPr>
-        <w:t>the</w:t>
-      </w:r>
-      <w:proofErr w:type="spellEnd"/>
-      <w:r>
-        <w:rPr>
-          <w:color w:val="FF0000"/>
-          <w:lang w:val="bg-BG"/>
-        </w:rPr>
-        <w:t xml:space="preserve"> </w:t>
-      </w:r>
-      <w:proofErr w:type="spellStart"/>
-      <w:r>
-        <w:rPr>
-          <w:color w:val="FF0000"/>
-          <w:lang w:val="bg-BG"/>
-        </w:rPr>
-        <w:t>project</w:t>
-      </w:r>
-      <w:proofErr w:type="spellEnd"/>
-      <w:r>
-        <w:rPr>
-          <w:color w:val="FF0000"/>
-          <w:lang w:val="bg-BG"/>
-        </w:rPr>
-        <w:t xml:space="preserve"> </w:t>
-      </w:r>
-      <w:proofErr w:type="spellStart"/>
-      <w:r>
-        <w:rPr>
-          <w:color w:val="FF0000"/>
-          <w:lang w:val="bg-BG"/>
-        </w:rPr>
-        <w:t>to</w:t>
-      </w:r>
-      <w:proofErr w:type="spellEnd"/>
-      <w:r>
-        <w:rPr>
-          <w:color w:val="FF0000"/>
-          <w:lang w:val="bg-BG"/>
-        </w:rPr>
-        <w:t xml:space="preserve"> Game-15. </w:t>
+      <w:r>
+        <w:rPr>
+          <w:lang w:val="bg-BG"/>
+        </w:rPr>
+        <w:t xml:space="preserve">Renamed the project to Minesweeper. </w:t>
       </w:r>
     </w:p>
     <w:p>
@@ -2041,37 +2004,12 @@
           <w:lang w:val="bg-BG"/>
         </w:rPr>
       </w:pPr>
-      <w:proofErr w:type="spellStart"/>
-      <w:r>
-        <w:rPr>
-          <w:color w:val="FF0000"/>
-          <w:lang w:val="bg-BG"/>
-        </w:rPr>
-        <w:t>Renamed</w:t>
-      </w:r>
-      <w:proofErr w:type="spellEnd"/>
-      <w:r>
-        <w:rPr>
-          <w:color w:val="FF0000"/>
-          <w:lang w:val="bg-BG"/>
-        </w:rPr>
-        <w:t xml:space="preserve"> </w:t>
-      </w:r>
-      <w:proofErr w:type="spellStart"/>
-      <w:r>
-        <w:rPr>
-          <w:color w:val="FF0000"/>
-          <w:lang w:val="bg-BG"/>
-        </w:rPr>
-        <w:t>the</w:t>
-      </w:r>
-      <w:proofErr w:type="spellEnd"/>
-      <w:r>
-        <w:rPr>
-          <w:color w:val="FF0000"/>
-          <w:lang w:val="bg-BG"/>
-        </w:rPr>
-        <w:t xml:space="preserve"> </w:t>
+      <w:r>
+        <w:rPr>
+          <w:color w:val="FF0000"/>
+          <w:lang w:val="bg-BG"/>
+        </w:rPr>
+        <w:t xml:space="preserve">Renamed the </w:t>
       </w:r>
       <w:proofErr w:type="spellStart"/>
       <w:r>
@@ -2119,23 +2057,7 @@
           <w:color w:val="FF0000"/>
           <w:lang w:val="bg-BG"/>
         </w:rPr>
-        <w:t xml:space="preserve"> </w:t>
-      </w:r>
-      <w:proofErr w:type="spellStart"/>
-      <w:r>
-        <w:rPr>
-          <w:color w:val="FF0000"/>
-          <w:lang w:val="bg-BG"/>
-        </w:rPr>
-        <w:t>to</w:t>
-      </w:r>
-      <w:proofErr w:type="spellEnd"/>
-      <w:r>
-        <w:rPr>
-          <w:color w:val="FF0000"/>
-          <w:lang w:val="bg-BG"/>
-        </w:rPr>
-        <w:t xml:space="preserve"> </w:t>
+        <w:t xml:space="preserve"> to </w:t>
       </w:r>
       <w:proofErr w:type="spellStart"/>
       <w:r>
@@ -2172,6 +2094,7 @@
           <w:color w:val="FF0000"/>
           <w:lang w:val="bg-BG"/>
         </w:rPr>
+        <w:lastRenderedPageBreak/>
         <w:t>Extracted</w:t>
       </w:r>
       <w:proofErr w:type="spellEnd"/>
@@ -2381,6 +2304,16 @@
     </w:p>
     <w:p>
       <w:pPr>
+        <w:pStyle w:val="ListParagraph"/>
+        <w:ind w:left="1080"/>
+        <w:rPr>
+          <w:color w:val="FF0000"/>
+          <w:lang w:val="bg-BG"/>
+        </w:rPr>
+      </w:pPr>
+    </w:p>
+    <w:p>
+      <w:pPr>
         <w:pStyle w:val="Heading2"/>
         <w:numPr>
           <w:ilvl w:val="0"/>
@@ -2388,7 +2321,6 @@
         </w:numPr>
       </w:pPr>
       <w:r>
-        <w:lastRenderedPageBreak/>
         <w:t xml:space="preserve">Reformatted the source code: </w:t>
       </w:r>
     </w:p>
@@ -2499,21 +2431,7 @@
         <w:rPr>
           <w:lang w:val="bg-BG"/>
         </w:rPr>
-        <w:t xml:space="preserve"> </w:t>
-      </w:r>
-      <w:proofErr w:type="spellStart"/>
-      <w:r>
-        <w:rPr>
-          <w:lang w:val="bg-BG"/>
-        </w:rPr>
-        <w:t>the</w:t>
-      </w:r>
-      <w:proofErr w:type="spellEnd"/>
-      <w:r>
-        <w:rPr>
-          <w:lang w:val="bg-BG"/>
-        </w:rPr>
-        <w:t xml:space="preserve"> </w:t>
+        <w:t xml:space="preserve"> the </w:t>
       </w:r>
       <w:proofErr w:type="spellStart"/>
       <w:r>
@@ -2609,21 +2527,7 @@
         <w:rPr>
           <w:lang w:val="bg-BG"/>
         </w:rPr>
-        <w:t xml:space="preserve"> </w:t>
-      </w:r>
-      <w:proofErr w:type="spellStart"/>
-      <w:r>
-        <w:rPr>
-          <w:lang w:val="bg-BG"/>
-        </w:rPr>
-        <w:t>the</w:t>
-      </w:r>
-      <w:proofErr w:type="spellEnd"/>
-      <w:r>
-        <w:rPr>
-          <w:lang w:val="bg-BG"/>
-        </w:rPr>
-        <w:t xml:space="preserve"> </w:t>
+        <w:t xml:space="preserve"> the </w:t>
       </w:r>
       <w:proofErr w:type="spellStart"/>
       <w:r>
@@ -2663,21 +2567,7 @@
         <w:rPr>
           <w:lang w:val="bg-BG"/>
         </w:rPr>
-        <w:t xml:space="preserve"> </w:t>
-      </w:r>
-      <w:proofErr w:type="spellStart"/>
-      <w:r>
-        <w:rPr>
-          <w:lang w:val="bg-BG"/>
-        </w:rPr>
-        <w:t>the</w:t>
-      </w:r>
-      <w:proofErr w:type="spellEnd"/>
-      <w:r>
-        <w:rPr>
-          <w:lang w:val="bg-BG"/>
-        </w:rPr>
-        <w:t xml:space="preserve"> </w:t>
+        <w:t xml:space="preserve"> the </w:t>
       </w:r>
       <w:proofErr w:type="spellStart"/>
       <w:r>
@@ -3081,23 +2971,7 @@
           <w:color w:val="FF0000"/>
           <w:lang w:val="bg-BG"/>
         </w:rPr>
-        <w:t xml:space="preserve"> </w:t>
-      </w:r>
-      <w:proofErr w:type="spellStart"/>
-      <w:r>
-        <w:rPr>
-          <w:color w:val="FF0000"/>
-          <w:lang w:val="bg-BG"/>
-        </w:rPr>
-        <w:t>the</w:t>
-      </w:r>
-      <w:proofErr w:type="spellEnd"/>
-      <w:r>
-        <w:rPr>
-          <w:color w:val="FF0000"/>
-          <w:lang w:val="bg-BG"/>
-        </w:rPr>
-        <w:t xml:space="preserve"> </w:t>
+        <w:t xml:space="preserve"> the </w:t>
       </w:r>
       <w:proofErr w:type="spellStart"/>
       <w:r>
@@ -3161,39 +3035,7 @@
           <w:color w:val="FF0000"/>
           <w:lang w:val="bg-BG"/>
         </w:rPr>
-        <w:t xml:space="preserve"> </w:t>
-      </w:r>
-      <w:proofErr w:type="spellStart"/>
-      <w:r>
-        <w:rPr>
-          <w:color w:val="FF0000"/>
-          <w:lang w:val="bg-BG"/>
-        </w:rPr>
-        <w:t>to</w:t>
-      </w:r>
-      <w:proofErr w:type="spellEnd"/>
-      <w:r>
-        <w:rPr>
-          <w:color w:val="FF0000"/>
-          <w:lang w:val="bg-BG"/>
-        </w:rPr>
-        <w:t xml:space="preserve"> </w:t>
-      </w:r>
-      <w:proofErr w:type="spellStart"/>
-      <w:r>
-        <w:rPr>
-          <w:color w:val="FF0000"/>
-          <w:lang w:val="bg-BG"/>
-        </w:rPr>
-        <w:t>the</w:t>
-      </w:r>
-      <w:proofErr w:type="spellEnd"/>
-      <w:r>
-        <w:rPr>
-          <w:color w:val="FF0000"/>
-          <w:lang w:val="bg-BG"/>
-        </w:rPr>
-        <w:t xml:space="preserve"> </w:t>
+        <w:t xml:space="preserve"> to the </w:t>
       </w:r>
       <w:proofErr w:type="spellStart"/>
       <w:r>
@@ -3241,23 +3083,7 @@
           <w:color w:val="FF0000"/>
           <w:lang w:val="bg-BG"/>
         </w:rPr>
-        <w:t xml:space="preserve"> </w:t>
-      </w:r>
-      <w:proofErr w:type="spellStart"/>
-      <w:r>
-        <w:rPr>
-          <w:color w:val="FF0000"/>
-          <w:lang w:val="bg-BG"/>
-        </w:rPr>
-        <w:t>the</w:t>
-      </w:r>
-      <w:proofErr w:type="spellEnd"/>
-      <w:r>
-        <w:rPr>
-          <w:color w:val="FF0000"/>
-          <w:lang w:val="bg-BG"/>
-        </w:rPr>
-        <w:t xml:space="preserve"> C# </w:t>
+        <w:t xml:space="preserve"> the C# </w:t>
       </w:r>
       <w:proofErr w:type="spellStart"/>
       <w:r>
@@ -3706,23 +3532,7 @@
           <w:color w:val="FF0000"/>
           <w:lang w:val="bg-BG"/>
         </w:rPr>
-        <w:t xml:space="preserve"> </w:t>
-      </w:r>
-      <w:proofErr w:type="spellStart"/>
-      <w:r>
-        <w:rPr>
-          <w:color w:val="FF0000"/>
-          <w:lang w:val="bg-BG"/>
-        </w:rPr>
-        <w:t>the</w:t>
-      </w:r>
-      <w:proofErr w:type="spellEnd"/>
-      <w:r>
-        <w:rPr>
-          <w:color w:val="FF0000"/>
-          <w:lang w:val="bg-BG"/>
-        </w:rPr>
-        <w:t xml:space="preserve"> </w:t>
+        <w:t xml:space="preserve"> the </w:t>
       </w:r>
       <w:proofErr w:type="spellStart"/>
       <w:r>
@@ -3770,39 +3580,7 @@
           <w:color w:val="FF0000"/>
           <w:lang w:val="bg-BG"/>
         </w:rPr>
-        <w:t xml:space="preserve"> </w:t>
-      </w:r>
-      <w:proofErr w:type="spellStart"/>
-      <w:r>
-        <w:rPr>
-          <w:color w:val="FF0000"/>
-          <w:lang w:val="bg-BG"/>
-        </w:rPr>
-        <w:t>to</w:t>
-      </w:r>
-      <w:proofErr w:type="spellEnd"/>
-      <w:r>
-        <w:rPr>
-          <w:color w:val="FF0000"/>
-          <w:lang w:val="bg-BG"/>
-        </w:rPr>
-        <w:t xml:space="preserve"> </w:t>
-      </w:r>
-      <w:proofErr w:type="spellStart"/>
-      <w:r>
-        <w:rPr>
-          <w:color w:val="FF0000"/>
-          <w:lang w:val="bg-BG"/>
-        </w:rPr>
-        <w:t>the</w:t>
-      </w:r>
-      <w:proofErr w:type="spellEnd"/>
-      <w:r>
-        <w:rPr>
-          <w:color w:val="FF0000"/>
-          <w:lang w:val="bg-BG"/>
-        </w:rPr>
-        <w:t xml:space="preserve"> </w:t>
+        <w:t xml:space="preserve"> to the </w:t>
       </w:r>
       <w:proofErr w:type="spellStart"/>
       <w:r>
@@ -3866,23 +3644,7 @@
           <w:color w:val="FF0000"/>
           <w:lang w:val="bg-BG"/>
         </w:rPr>
-        <w:t xml:space="preserve"> </w:t>
-      </w:r>
-      <w:proofErr w:type="spellStart"/>
-      <w:r>
-        <w:rPr>
-          <w:color w:val="FF0000"/>
-          <w:lang w:val="bg-BG"/>
-        </w:rPr>
-        <w:t>the</w:t>
-      </w:r>
-      <w:proofErr w:type="spellEnd"/>
-      <w:r>
-        <w:rPr>
-          <w:color w:val="FF0000"/>
-          <w:lang w:val="bg-BG"/>
-        </w:rPr>
-        <w:t xml:space="preserve"> </w:t>
+        <w:t xml:space="preserve"> the </w:t>
       </w:r>
       <w:proofErr w:type="spellStart"/>
       <w:r>
@@ -4038,21 +3800,7 @@
         <w:rPr>
           <w:lang w:val="bg-BG"/>
         </w:rPr>
-        <w:t xml:space="preserve"> </w:t>
-      </w:r>
-      <w:proofErr w:type="spellStart"/>
-      <w:r>
-        <w:rPr>
-          <w:lang w:val="bg-BG"/>
-        </w:rPr>
-        <w:t>the</w:t>
-      </w:r>
-      <w:proofErr w:type="spellEnd"/>
-      <w:r>
-        <w:rPr>
-          <w:lang w:val="bg-BG"/>
-        </w:rPr>
-        <w:t xml:space="preserve"> </w:t>
+        <w:t xml:space="preserve"> the </w:t>
       </w:r>
       <w:proofErr w:type="spellStart"/>
       <w:r>
@@ -4229,21 +3977,7 @@
         <w:rPr>
           <w:lang w:val="bg-BG"/>
         </w:rPr>
-        <w:t xml:space="preserve"> </w:t>
-      </w:r>
-      <w:proofErr w:type="spellStart"/>
-      <w:r>
-        <w:rPr>
-          <w:lang w:val="bg-BG"/>
-        </w:rPr>
-        <w:t>to</w:t>
-      </w:r>
-      <w:proofErr w:type="spellEnd"/>
-      <w:r>
-        <w:rPr>
-          <w:lang w:val="bg-BG"/>
-        </w:rPr>
-        <w:t xml:space="preserve"> </w:t>
+        <w:t xml:space="preserve"> to </w:t>
       </w:r>
       <w:proofErr w:type="spellStart"/>
       <w:r>
@@ -4271,21 +4005,7 @@
         <w:rPr>
           <w:lang w:val="bg-BG"/>
         </w:rPr>
-        <w:t xml:space="preserve"> </w:t>
-      </w:r>
-      <w:proofErr w:type="spellStart"/>
-      <w:r>
-        <w:rPr>
-          <w:lang w:val="bg-BG"/>
-        </w:rPr>
-        <w:t>the</w:t>
-      </w:r>
-      <w:proofErr w:type="spellEnd"/>
-      <w:r>
-        <w:rPr>
-          <w:lang w:val="bg-BG"/>
-        </w:rPr>
-        <w:t xml:space="preserve"> </w:t>
+        <w:t xml:space="preserve"> the </w:t>
       </w:r>
       <w:proofErr w:type="spellStart"/>
       <w:r>
@@ -4342,21 +4062,7 @@
         <w:rPr>
           <w:lang w:val="bg-BG"/>
         </w:rPr>
-        <w:t xml:space="preserve"> </w:t>
-      </w:r>
-      <w:proofErr w:type="spellStart"/>
-      <w:r>
-        <w:rPr>
-          <w:lang w:val="bg-BG"/>
-        </w:rPr>
-        <w:t>the</w:t>
-      </w:r>
-      <w:proofErr w:type="spellEnd"/>
-      <w:r>
-        <w:rPr>
-          <w:lang w:val="bg-BG"/>
-        </w:rPr>
-        <w:t xml:space="preserve"> </w:t>
+        <w:t xml:space="preserve"> the </w:t>
       </w:r>
       <w:proofErr w:type="spellStart"/>
       <w:r>
@@ -4411,21 +4117,12 @@
           <w:lang w:val="bg-BG"/>
         </w:rPr>
       </w:pPr>
-      <w:proofErr w:type="spellStart"/>
       <w:r>
         <w:rPr>
           <w:rStyle w:val="Heading2Char"/>
           <w:lang w:val="bg-BG"/>
         </w:rPr>
-        <w:t>Renamed</w:t>
-      </w:r>
-      <w:proofErr w:type="spellEnd"/>
-      <w:r>
-        <w:rPr>
-          <w:rStyle w:val="Heading2Char"/>
-          <w:lang w:val="bg-BG"/>
-        </w:rPr>
-        <w:t xml:space="preserve"> </w:t>
+        <w:t xml:space="preserve">Renamed </w:t>
       </w:r>
       <w:proofErr w:type="spellStart"/>
       <w:r>
@@ -4582,7 +4279,23 @@
           <w:color w:val="FF0000"/>
           <w:lang w:val="bg-BG"/>
         </w:rPr>
-        <w:t xml:space="preserve"> Main(</w:t>
+        <w:t xml:space="preserve"> </w:t>
+      </w:r>
+      <w:proofErr w:type="spellStart"/>
+      <w:r>
+        <w:rPr>
+          <w:color w:val="FF0000"/>
+          <w:lang w:val="bg-BG"/>
+        </w:rPr>
+        <w:t>Main</w:t>
+      </w:r>
+      <w:proofErr w:type="spellEnd"/>
+      <w:r>
+        <w:rPr>
+          <w:color w:val="FF0000"/>
+          <w:lang w:val="bg-BG"/>
+        </w:rPr>
+        <w:t>(</w:t>
       </w:r>
       <w:proofErr w:type="spellStart"/>
       <w:r>
@@ -4753,23 +4466,7 @@
           <w:color w:val="FF0000"/>
           <w:lang w:val="bg-BG"/>
         </w:rPr>
-        <w:t xml:space="preserve"> </w:t>
-      </w:r>
-      <w:proofErr w:type="spellStart"/>
-      <w:r>
-        <w:rPr>
-          <w:color w:val="FF0000"/>
-          <w:lang w:val="bg-BG"/>
-        </w:rPr>
-        <w:t>the</w:t>
-      </w:r>
-      <w:proofErr w:type="spellEnd"/>
-      <w:r>
-        <w:rPr>
-          <w:color w:val="FF0000"/>
-          <w:lang w:val="bg-BG"/>
-        </w:rPr>
-        <w:t xml:space="preserve"> </w:t>
+        <w:t xml:space="preserve"> the </w:t>
       </w:r>
       <w:proofErr w:type="spellStart"/>
       <w:r>
@@ -4785,7 +4482,23 @@
           <w:color w:val="FF0000"/>
           <w:lang w:val="bg-BG"/>
         </w:rPr>
-        <w:t xml:space="preserve"> GenerateRandomGame() </w:t>
+        <w:t xml:space="preserve"> </w:t>
+      </w:r>
+      <w:proofErr w:type="spellStart"/>
+      <w:r>
+        <w:rPr>
+          <w:color w:val="FF0000"/>
+          <w:lang w:val="bg-BG"/>
+        </w:rPr>
+        <w:t>GenerateRandomGame</w:t>
+      </w:r>
+      <w:proofErr w:type="spellEnd"/>
+      <w:r>
+        <w:rPr>
+          <w:color w:val="FF0000"/>
+          <w:lang w:val="bg-BG"/>
+        </w:rPr>
+        <w:t xml:space="preserve">() </w:t>
       </w:r>
       <w:proofErr w:type="spellStart"/>
       <w:r>
@@ -4801,23 +4514,7 @@
           <w:color w:val="FF0000"/>
           <w:lang w:val="bg-BG"/>
         </w:rPr>
-        <w:t xml:space="preserve"> </w:t>
-      </w:r>
-      <w:proofErr w:type="spellStart"/>
-      <w:r>
-        <w:rPr>
-          <w:color w:val="FF0000"/>
-          <w:lang w:val="bg-BG"/>
-        </w:rPr>
-        <w:t>the</w:t>
-      </w:r>
-      <w:proofErr w:type="spellEnd"/>
-      <w:r>
-        <w:rPr>
-          <w:color w:val="FF0000"/>
-          <w:lang w:val="bg-BG"/>
-        </w:rPr>
-        <w:t xml:space="preserve"> </w:t>
+        <w:t xml:space="preserve"> the </w:t>
       </w:r>
       <w:proofErr w:type="spellStart"/>
       <w:r>
@@ -4833,7 +4530,23 @@
           <w:color w:val="FF0000"/>
           <w:lang w:val="bg-BG"/>
         </w:rPr>
-        <w:t xml:space="preserve"> Main(). </w:t>
+        <w:t xml:space="preserve"> </w:t>
+      </w:r>
+      <w:proofErr w:type="spellStart"/>
+      <w:r>
+        <w:rPr>
+          <w:color w:val="FF0000"/>
+          <w:lang w:val="bg-BG"/>
+        </w:rPr>
+        <w:t>Main</w:t>
+      </w:r>
+      <w:proofErr w:type="spellEnd"/>
+      <w:r>
+        <w:rPr>
+          <w:color w:val="FF0000"/>
+          <w:lang w:val="bg-BG"/>
+        </w:rPr>
+        <w:t xml:space="preserve">(). </w:t>
       </w:r>
     </w:p>
     <w:p>
@@ -5131,23 +4844,7 @@
           <w:color w:val="FF0000"/>
           <w:lang w:val="bg-BG"/>
         </w:rPr>
-        <w:t xml:space="preserve">) </w:t>
-      </w:r>
-      <w:proofErr w:type="spellStart"/>
-      <w:r>
-        <w:rPr>
-          <w:color w:val="FF0000"/>
-          <w:lang w:val="bg-BG"/>
-        </w:rPr>
-        <w:t>to</w:t>
-      </w:r>
-      <w:proofErr w:type="spellEnd"/>
-      <w:r>
-        <w:rPr>
-          <w:color w:val="FF0000"/>
-          <w:lang w:val="bg-BG"/>
-        </w:rPr>
-        <w:t xml:space="preserve"> </w:t>
+        <w:t xml:space="preserve">) to </w:t>
       </w:r>
       <w:proofErr w:type="spellStart"/>
       <w:r>
@@ -5353,7 +5050,7 @@
           <w:color w:val="auto"/>
           <w:lang w:val="bg-BG"/>
         </w:rPr>
-        <w:t xml:space="preserve"> </w:t>
+        <w:t xml:space="preserve"> the </w:t>
       </w:r>
       <w:proofErr w:type="spellStart"/>
       <w:r>
@@ -5361,7 +5058,7 @@
           <w:color w:val="auto"/>
           <w:lang w:val="bg-BG"/>
         </w:rPr>
-        <w:t>the</w:t>
+        <w:t>method</w:t>
       </w:r>
       <w:proofErr w:type="spellEnd"/>
       <w:r>
@@ -5377,7 +5074,7 @@
           <w:color w:val="auto"/>
           <w:lang w:val="bg-BG"/>
         </w:rPr>
-        <w:t>method</w:t>
+        <w:t>IsMineInPosition</w:t>
       </w:r>
       <w:proofErr w:type="spellEnd"/>
       <w:r>
@@ -5385,7 +5082,7 @@
           <w:color w:val="auto"/>
           <w:lang w:val="bg-BG"/>
         </w:rPr>
-        <w:t xml:space="preserve"> </w:t>
+        <w:t xml:space="preserve"> () </w:t>
       </w:r>
       <w:proofErr w:type="spellStart"/>
       <w:r>
@@ -5393,7 +5090,7 @@
           <w:color w:val="auto"/>
           <w:lang w:val="bg-BG"/>
         </w:rPr>
-        <w:t>IsMineInPosition</w:t>
+        <w:t>from</w:t>
       </w:r>
       <w:proofErr w:type="spellEnd"/>
       <w:r>
@@ -5401,39 +5098,7 @@
           <w:color w:val="auto"/>
           <w:lang w:val="bg-BG"/>
         </w:rPr>
-        <w:t xml:space="preserve"> () </w:t>
-      </w:r>
-      <w:proofErr w:type="spellStart"/>
-      <w:r>
-        <w:rPr>
-          <w:color w:val="auto"/>
-          <w:lang w:val="bg-BG"/>
-        </w:rPr>
-        <w:t>from</w:t>
-      </w:r>
-      <w:proofErr w:type="spellEnd"/>
-      <w:r>
-        <w:rPr>
-          <w:color w:val="auto"/>
-          <w:lang w:val="bg-BG"/>
-        </w:rPr>
-        <w:t xml:space="preserve"> </w:t>
-      </w:r>
-      <w:proofErr w:type="spellStart"/>
-      <w:r>
-        <w:rPr>
-          <w:color w:val="auto"/>
-          <w:lang w:val="bg-BG"/>
-        </w:rPr>
-        <w:t>the</w:t>
-      </w:r>
-      <w:proofErr w:type="spellEnd"/>
-      <w:r>
-        <w:rPr>
-          <w:color w:val="auto"/>
-          <w:lang w:val="bg-BG"/>
-        </w:rPr>
-        <w:t xml:space="preserve"> </w:t>
+        <w:t xml:space="preserve"> the </w:t>
       </w:r>
       <w:proofErr w:type="spellStart"/>
       <w:r>

</xml_diff>

<commit_message>
Add methods in Renderer
</commit_message>
<xml_diff>
--- a/Description.docx
+++ b/Description.docx
@@ -1902,8 +1902,6 @@
         </w:rPr>
         <w:t>solution</w:t>
       </w:r>
-      <w:bookmarkStart w:id="0" w:name="_GoBack"/>
-      <w:bookmarkEnd w:id="0"/>
       <w:r>
         <w:rPr>
           <w:rStyle w:val="Heading2Char"/>
@@ -1954,7 +1952,39 @@
           <w:rStyle w:val="Heading2Char"/>
           <w:lang w:val="bg-BG"/>
         </w:rPr>
-        <w:t xml:space="preserve"> the project </w:t>
+        <w:t xml:space="preserve"> </w:t>
+      </w:r>
+      <w:proofErr w:type="spellStart"/>
+      <w:r>
+        <w:rPr>
+          <w:rStyle w:val="Heading2Char"/>
+          <w:lang w:val="bg-BG"/>
+        </w:rPr>
+        <w:t>the</w:t>
+      </w:r>
+      <w:proofErr w:type="spellEnd"/>
+      <w:r>
+        <w:rPr>
+          <w:rStyle w:val="Heading2Char"/>
+          <w:lang w:val="bg-BG"/>
+        </w:rPr>
+        <w:t xml:space="preserve"> </w:t>
+      </w:r>
+      <w:proofErr w:type="spellStart"/>
+      <w:r>
+        <w:rPr>
+          <w:rStyle w:val="Heading2Char"/>
+          <w:lang w:val="bg-BG"/>
+        </w:rPr>
+        <w:t>project</w:t>
+      </w:r>
+      <w:proofErr w:type="spellEnd"/>
+      <w:r>
+        <w:rPr>
+          <w:rStyle w:val="Heading2Char"/>
+          <w:lang w:val="bg-BG"/>
+        </w:rPr>
+        <w:t xml:space="preserve"> </w:t>
       </w:r>
       <w:proofErr w:type="spellStart"/>
       <w:r>
@@ -2004,12 +2034,37 @@
           <w:lang w:val="bg-BG"/>
         </w:rPr>
       </w:pPr>
-      <w:r>
-        <w:rPr>
-          <w:color w:val="FF0000"/>
-          <w:lang w:val="bg-BG"/>
-        </w:rPr>
-        <w:t xml:space="preserve">Renamed the </w:t>
+      <w:proofErr w:type="spellStart"/>
+      <w:r>
+        <w:rPr>
+          <w:color w:val="FF0000"/>
+          <w:lang w:val="bg-BG"/>
+        </w:rPr>
+        <w:t>Renamed</w:t>
+      </w:r>
+      <w:proofErr w:type="spellEnd"/>
+      <w:r>
+        <w:rPr>
+          <w:color w:val="FF0000"/>
+          <w:lang w:val="bg-BG"/>
+        </w:rPr>
+        <w:t xml:space="preserve"> </w:t>
+      </w:r>
+      <w:proofErr w:type="spellStart"/>
+      <w:r>
+        <w:rPr>
+          <w:color w:val="FF0000"/>
+          <w:lang w:val="bg-BG"/>
+        </w:rPr>
+        <w:t>the</w:t>
+      </w:r>
+      <w:proofErr w:type="spellEnd"/>
+      <w:r>
+        <w:rPr>
+          <w:color w:val="FF0000"/>
+          <w:lang w:val="bg-BG"/>
+        </w:rPr>
+        <w:t xml:space="preserve"> </w:t>
       </w:r>
       <w:proofErr w:type="spellStart"/>
       <w:r>
@@ -2057,7 +2112,23 @@
           <w:color w:val="FF0000"/>
           <w:lang w:val="bg-BG"/>
         </w:rPr>
-        <w:t xml:space="preserve"> to </w:t>
+        <w:t xml:space="preserve"> </w:t>
+      </w:r>
+      <w:proofErr w:type="spellStart"/>
+      <w:r>
+        <w:rPr>
+          <w:color w:val="FF0000"/>
+          <w:lang w:val="bg-BG"/>
+        </w:rPr>
+        <w:t>to</w:t>
+      </w:r>
+      <w:proofErr w:type="spellEnd"/>
+      <w:r>
+        <w:rPr>
+          <w:color w:val="FF0000"/>
+          <w:lang w:val="bg-BG"/>
+        </w:rPr>
+        <w:t xml:space="preserve"> </w:t>
       </w:r>
       <w:proofErr w:type="spellStart"/>
       <w:r>
@@ -2431,7 +2502,21 @@
         <w:rPr>
           <w:lang w:val="bg-BG"/>
         </w:rPr>
-        <w:t xml:space="preserve"> the </w:t>
+        <w:t xml:space="preserve"> </w:t>
+      </w:r>
+      <w:proofErr w:type="spellStart"/>
+      <w:r>
+        <w:rPr>
+          <w:lang w:val="bg-BG"/>
+        </w:rPr>
+        <w:t>the</w:t>
+      </w:r>
+      <w:proofErr w:type="spellEnd"/>
+      <w:r>
+        <w:rPr>
+          <w:lang w:val="bg-BG"/>
+        </w:rPr>
+        <w:t xml:space="preserve"> </w:t>
       </w:r>
       <w:proofErr w:type="spellStart"/>
       <w:r>
@@ -2527,7 +2612,21 @@
         <w:rPr>
           <w:lang w:val="bg-BG"/>
         </w:rPr>
-        <w:t xml:space="preserve"> the </w:t>
+        <w:t xml:space="preserve"> </w:t>
+      </w:r>
+      <w:proofErr w:type="spellStart"/>
+      <w:r>
+        <w:rPr>
+          <w:lang w:val="bg-BG"/>
+        </w:rPr>
+        <w:t>the</w:t>
+      </w:r>
+      <w:proofErr w:type="spellEnd"/>
+      <w:r>
+        <w:rPr>
+          <w:lang w:val="bg-BG"/>
+        </w:rPr>
+        <w:t xml:space="preserve"> </w:t>
       </w:r>
       <w:proofErr w:type="spellStart"/>
       <w:r>
@@ -2567,7 +2666,21 @@
         <w:rPr>
           <w:lang w:val="bg-BG"/>
         </w:rPr>
-        <w:t xml:space="preserve"> the </w:t>
+        <w:t xml:space="preserve"> </w:t>
+      </w:r>
+      <w:proofErr w:type="spellStart"/>
+      <w:r>
+        <w:rPr>
+          <w:lang w:val="bg-BG"/>
+        </w:rPr>
+        <w:t>the</w:t>
+      </w:r>
+      <w:proofErr w:type="spellEnd"/>
+      <w:r>
+        <w:rPr>
+          <w:lang w:val="bg-BG"/>
+        </w:rPr>
+        <w:t xml:space="preserve"> </w:t>
       </w:r>
       <w:proofErr w:type="spellStart"/>
       <w:r>
@@ -2971,7 +3084,23 @@
           <w:color w:val="FF0000"/>
           <w:lang w:val="bg-BG"/>
         </w:rPr>
-        <w:t xml:space="preserve"> the </w:t>
+        <w:t xml:space="preserve"> </w:t>
+      </w:r>
+      <w:proofErr w:type="spellStart"/>
+      <w:r>
+        <w:rPr>
+          <w:color w:val="FF0000"/>
+          <w:lang w:val="bg-BG"/>
+        </w:rPr>
+        <w:t>the</w:t>
+      </w:r>
+      <w:proofErr w:type="spellEnd"/>
+      <w:r>
+        <w:rPr>
+          <w:color w:val="FF0000"/>
+          <w:lang w:val="bg-BG"/>
+        </w:rPr>
+        <w:t xml:space="preserve"> </w:t>
       </w:r>
       <w:proofErr w:type="spellStart"/>
       <w:r>
@@ -3035,7 +3164,39 @@
           <w:color w:val="FF0000"/>
           <w:lang w:val="bg-BG"/>
         </w:rPr>
-        <w:t xml:space="preserve"> to the </w:t>
+        <w:t xml:space="preserve"> </w:t>
+      </w:r>
+      <w:proofErr w:type="spellStart"/>
+      <w:r>
+        <w:rPr>
+          <w:color w:val="FF0000"/>
+          <w:lang w:val="bg-BG"/>
+        </w:rPr>
+        <w:t>to</w:t>
+      </w:r>
+      <w:proofErr w:type="spellEnd"/>
+      <w:r>
+        <w:rPr>
+          <w:color w:val="FF0000"/>
+          <w:lang w:val="bg-BG"/>
+        </w:rPr>
+        <w:t xml:space="preserve"> </w:t>
+      </w:r>
+      <w:proofErr w:type="spellStart"/>
+      <w:r>
+        <w:rPr>
+          <w:color w:val="FF0000"/>
+          <w:lang w:val="bg-BG"/>
+        </w:rPr>
+        <w:t>the</w:t>
+      </w:r>
+      <w:proofErr w:type="spellEnd"/>
+      <w:r>
+        <w:rPr>
+          <w:color w:val="FF0000"/>
+          <w:lang w:val="bg-BG"/>
+        </w:rPr>
+        <w:t xml:space="preserve"> </w:t>
       </w:r>
       <w:proofErr w:type="spellStart"/>
       <w:r>
@@ -3083,7 +3244,23 @@
           <w:color w:val="FF0000"/>
           <w:lang w:val="bg-BG"/>
         </w:rPr>
-        <w:t xml:space="preserve"> the C# </w:t>
+        <w:t xml:space="preserve"> </w:t>
+      </w:r>
+      <w:proofErr w:type="spellStart"/>
+      <w:r>
+        <w:rPr>
+          <w:color w:val="FF0000"/>
+          <w:lang w:val="bg-BG"/>
+        </w:rPr>
+        <w:t>the</w:t>
+      </w:r>
+      <w:proofErr w:type="spellEnd"/>
+      <w:r>
+        <w:rPr>
+          <w:color w:val="FF0000"/>
+          <w:lang w:val="bg-BG"/>
+        </w:rPr>
+        <w:t xml:space="preserve"> C# </w:t>
       </w:r>
       <w:proofErr w:type="spellStart"/>
       <w:r>
@@ -3532,7 +3709,23 @@
           <w:color w:val="FF0000"/>
           <w:lang w:val="bg-BG"/>
         </w:rPr>
-        <w:t xml:space="preserve"> the </w:t>
+        <w:t xml:space="preserve"> </w:t>
+      </w:r>
+      <w:proofErr w:type="spellStart"/>
+      <w:r>
+        <w:rPr>
+          <w:color w:val="FF0000"/>
+          <w:lang w:val="bg-BG"/>
+        </w:rPr>
+        <w:t>the</w:t>
+      </w:r>
+      <w:proofErr w:type="spellEnd"/>
+      <w:r>
+        <w:rPr>
+          <w:color w:val="FF0000"/>
+          <w:lang w:val="bg-BG"/>
+        </w:rPr>
+        <w:t xml:space="preserve"> </w:t>
       </w:r>
       <w:proofErr w:type="spellStart"/>
       <w:r>
@@ -3580,7 +3773,39 @@
           <w:color w:val="FF0000"/>
           <w:lang w:val="bg-BG"/>
         </w:rPr>
-        <w:t xml:space="preserve"> to the </w:t>
+        <w:t xml:space="preserve"> </w:t>
+      </w:r>
+      <w:proofErr w:type="spellStart"/>
+      <w:r>
+        <w:rPr>
+          <w:color w:val="FF0000"/>
+          <w:lang w:val="bg-BG"/>
+        </w:rPr>
+        <w:t>to</w:t>
+      </w:r>
+      <w:proofErr w:type="spellEnd"/>
+      <w:r>
+        <w:rPr>
+          <w:color w:val="FF0000"/>
+          <w:lang w:val="bg-BG"/>
+        </w:rPr>
+        <w:t xml:space="preserve"> </w:t>
+      </w:r>
+      <w:proofErr w:type="spellStart"/>
+      <w:r>
+        <w:rPr>
+          <w:color w:val="FF0000"/>
+          <w:lang w:val="bg-BG"/>
+        </w:rPr>
+        <w:t>the</w:t>
+      </w:r>
+      <w:proofErr w:type="spellEnd"/>
+      <w:r>
+        <w:rPr>
+          <w:color w:val="FF0000"/>
+          <w:lang w:val="bg-BG"/>
+        </w:rPr>
+        <w:t xml:space="preserve"> </w:t>
       </w:r>
       <w:proofErr w:type="spellStart"/>
       <w:r>
@@ -3644,7 +3869,23 @@
           <w:color w:val="FF0000"/>
           <w:lang w:val="bg-BG"/>
         </w:rPr>
-        <w:t xml:space="preserve"> the </w:t>
+        <w:t xml:space="preserve"> </w:t>
+      </w:r>
+      <w:proofErr w:type="spellStart"/>
+      <w:r>
+        <w:rPr>
+          <w:color w:val="FF0000"/>
+          <w:lang w:val="bg-BG"/>
+        </w:rPr>
+        <w:t>the</w:t>
+      </w:r>
+      <w:proofErr w:type="spellEnd"/>
+      <w:r>
+        <w:rPr>
+          <w:color w:val="FF0000"/>
+          <w:lang w:val="bg-BG"/>
+        </w:rPr>
+        <w:t xml:space="preserve"> </w:t>
       </w:r>
       <w:proofErr w:type="spellStart"/>
       <w:r>
@@ -3800,7 +4041,21 @@
         <w:rPr>
           <w:lang w:val="bg-BG"/>
         </w:rPr>
-        <w:t xml:space="preserve"> the </w:t>
+        <w:t xml:space="preserve"> </w:t>
+      </w:r>
+      <w:proofErr w:type="spellStart"/>
+      <w:r>
+        <w:rPr>
+          <w:lang w:val="bg-BG"/>
+        </w:rPr>
+        <w:t>the</w:t>
+      </w:r>
+      <w:proofErr w:type="spellEnd"/>
+      <w:r>
+        <w:rPr>
+          <w:lang w:val="bg-BG"/>
+        </w:rPr>
+        <w:t xml:space="preserve"> </w:t>
       </w:r>
       <w:proofErr w:type="spellStart"/>
       <w:r>
@@ -3977,7 +4232,21 @@
         <w:rPr>
           <w:lang w:val="bg-BG"/>
         </w:rPr>
-        <w:t xml:space="preserve"> to </w:t>
+        <w:t xml:space="preserve"> </w:t>
+      </w:r>
+      <w:proofErr w:type="spellStart"/>
+      <w:r>
+        <w:rPr>
+          <w:lang w:val="bg-BG"/>
+        </w:rPr>
+        <w:t>to</w:t>
+      </w:r>
+      <w:proofErr w:type="spellEnd"/>
+      <w:r>
+        <w:rPr>
+          <w:lang w:val="bg-BG"/>
+        </w:rPr>
+        <w:t xml:space="preserve"> </w:t>
       </w:r>
       <w:proofErr w:type="spellStart"/>
       <w:r>
@@ -4005,7 +4274,21 @@
         <w:rPr>
           <w:lang w:val="bg-BG"/>
         </w:rPr>
-        <w:t xml:space="preserve"> the </w:t>
+        <w:t xml:space="preserve"> </w:t>
+      </w:r>
+      <w:proofErr w:type="spellStart"/>
+      <w:r>
+        <w:rPr>
+          <w:lang w:val="bg-BG"/>
+        </w:rPr>
+        <w:t>the</w:t>
+      </w:r>
+      <w:proofErr w:type="spellEnd"/>
+      <w:r>
+        <w:rPr>
+          <w:lang w:val="bg-BG"/>
+        </w:rPr>
+        <w:t xml:space="preserve"> </w:t>
       </w:r>
       <w:proofErr w:type="spellStart"/>
       <w:r>
@@ -4062,7 +4345,21 @@
         <w:rPr>
           <w:lang w:val="bg-BG"/>
         </w:rPr>
-        <w:t xml:space="preserve"> the </w:t>
+        <w:t xml:space="preserve"> </w:t>
+      </w:r>
+      <w:proofErr w:type="spellStart"/>
+      <w:r>
+        <w:rPr>
+          <w:lang w:val="bg-BG"/>
+        </w:rPr>
+        <w:t>the</w:t>
+      </w:r>
+      <w:proofErr w:type="spellEnd"/>
+      <w:r>
+        <w:rPr>
+          <w:lang w:val="bg-BG"/>
+        </w:rPr>
+        <w:t xml:space="preserve"> </w:t>
       </w:r>
       <w:proofErr w:type="spellStart"/>
       <w:r>
@@ -4117,12 +4414,21 @@
           <w:lang w:val="bg-BG"/>
         </w:rPr>
       </w:pPr>
+      <w:proofErr w:type="spellStart"/>
       <w:r>
         <w:rPr>
           <w:rStyle w:val="Heading2Char"/>
           <w:lang w:val="bg-BG"/>
         </w:rPr>
-        <w:t xml:space="preserve">Renamed </w:t>
+        <w:t>Renamed</w:t>
+      </w:r>
+      <w:proofErr w:type="spellEnd"/>
+      <w:r>
+        <w:rPr>
+          <w:rStyle w:val="Heading2Char"/>
+          <w:lang w:val="bg-BG"/>
+        </w:rPr>
+        <w:t xml:space="preserve"> </w:t>
       </w:r>
       <w:proofErr w:type="spellStart"/>
       <w:r>
@@ -4466,7 +4772,23 @@
           <w:color w:val="FF0000"/>
           <w:lang w:val="bg-BG"/>
         </w:rPr>
-        <w:t xml:space="preserve"> the </w:t>
+        <w:t xml:space="preserve"> </w:t>
+      </w:r>
+      <w:proofErr w:type="spellStart"/>
+      <w:r>
+        <w:rPr>
+          <w:color w:val="FF0000"/>
+          <w:lang w:val="bg-BG"/>
+        </w:rPr>
+        <w:t>the</w:t>
+      </w:r>
+      <w:proofErr w:type="spellEnd"/>
+      <w:r>
+        <w:rPr>
+          <w:color w:val="FF0000"/>
+          <w:lang w:val="bg-BG"/>
+        </w:rPr>
+        <w:t xml:space="preserve"> </w:t>
       </w:r>
       <w:proofErr w:type="spellStart"/>
       <w:r>
@@ -4514,7 +4836,23 @@
           <w:color w:val="FF0000"/>
           <w:lang w:val="bg-BG"/>
         </w:rPr>
-        <w:t xml:space="preserve"> the </w:t>
+        <w:t xml:space="preserve"> </w:t>
+      </w:r>
+      <w:proofErr w:type="spellStart"/>
+      <w:r>
+        <w:rPr>
+          <w:color w:val="FF0000"/>
+          <w:lang w:val="bg-BG"/>
+        </w:rPr>
+        <w:t>the</w:t>
+      </w:r>
+      <w:proofErr w:type="spellEnd"/>
+      <w:r>
+        <w:rPr>
+          <w:color w:val="FF0000"/>
+          <w:lang w:val="bg-BG"/>
+        </w:rPr>
+        <w:t xml:space="preserve"> </w:t>
       </w:r>
       <w:proofErr w:type="spellStart"/>
       <w:r>
@@ -4844,7 +5182,23 @@
           <w:color w:val="FF0000"/>
           <w:lang w:val="bg-BG"/>
         </w:rPr>
-        <w:t xml:space="preserve">) to </w:t>
+        <w:t xml:space="preserve">) </w:t>
+      </w:r>
+      <w:proofErr w:type="spellStart"/>
+      <w:r>
+        <w:rPr>
+          <w:color w:val="FF0000"/>
+          <w:lang w:val="bg-BG"/>
+        </w:rPr>
+        <w:t>to</w:t>
+      </w:r>
+      <w:proofErr w:type="spellEnd"/>
+      <w:r>
+        <w:rPr>
+          <w:color w:val="FF0000"/>
+          <w:lang w:val="bg-BG"/>
+        </w:rPr>
+        <w:t xml:space="preserve"> </w:t>
       </w:r>
       <w:proofErr w:type="spellStart"/>
       <w:r>
@@ -5050,7 +5404,7 @@
           <w:color w:val="auto"/>
           <w:lang w:val="bg-BG"/>
         </w:rPr>
-        <w:t xml:space="preserve"> the </w:t>
+        <w:t xml:space="preserve"> </w:t>
       </w:r>
       <w:proofErr w:type="spellStart"/>
       <w:r>
@@ -5058,6 +5412,22 @@
           <w:color w:val="auto"/>
           <w:lang w:val="bg-BG"/>
         </w:rPr>
+        <w:t>the</w:t>
+      </w:r>
+      <w:proofErr w:type="spellEnd"/>
+      <w:r>
+        <w:rPr>
+          <w:color w:val="auto"/>
+          <w:lang w:val="bg-BG"/>
+        </w:rPr>
+        <w:t xml:space="preserve"> </w:t>
+      </w:r>
+      <w:proofErr w:type="spellStart"/>
+      <w:r>
+        <w:rPr>
+          <w:color w:val="auto"/>
+          <w:lang w:val="bg-BG"/>
+        </w:rPr>
         <w:t>method</w:t>
       </w:r>
       <w:proofErr w:type="spellEnd"/>
@@ -5098,7 +5468,7 @@
           <w:color w:val="auto"/>
           <w:lang w:val="bg-BG"/>
         </w:rPr>
-        <w:t xml:space="preserve"> the </w:t>
+        <w:t xml:space="preserve"> </w:t>
       </w:r>
       <w:proofErr w:type="spellStart"/>
       <w:r>
@@ -5106,6 +5476,22 @@
           <w:color w:val="auto"/>
           <w:lang w:val="bg-BG"/>
         </w:rPr>
+        <w:t>the</w:t>
+      </w:r>
+      <w:proofErr w:type="spellEnd"/>
+      <w:r>
+        <w:rPr>
+          <w:color w:val="auto"/>
+          <w:lang w:val="bg-BG"/>
+        </w:rPr>
+        <w:t xml:space="preserve"> </w:t>
+      </w:r>
+      <w:proofErr w:type="spellStart"/>
+      <w:r>
+        <w:rPr>
+          <w:color w:val="auto"/>
+          <w:lang w:val="bg-BG"/>
+        </w:rPr>
         <w:t>method</w:t>
       </w:r>
       <w:proofErr w:type="spellEnd"/>
@@ -5133,6 +5519,348 @@
         <w:t xml:space="preserve"> (). </w:t>
       </w:r>
     </w:p>
+    <w:p>
+      <w:pPr>
+        <w:pStyle w:val="Heading2"/>
+        <w:numPr>
+          <w:ilvl w:val="0"/>
+          <w:numId w:val="6"/>
+        </w:numPr>
+        <w:rPr>
+          <w:color w:val="auto"/>
+          <w:lang w:val="bg-BG"/>
+        </w:rPr>
+      </w:pPr>
+      <w:r>
+        <w:rPr>
+          <w:color w:val="auto"/>
+        </w:rPr>
+        <w:t xml:space="preserve">Add </w:t>
+      </w:r>
+      <w:proofErr w:type="spellStart"/>
+      <w:r>
+        <w:rPr>
+          <w:color w:val="auto"/>
+        </w:rPr>
+        <w:t>Console.Clear</w:t>
+      </w:r>
+      <w:proofErr w:type="spellEnd"/>
+      <w:r>
+        <w:rPr>
+          <w:color w:val="auto"/>
+        </w:rPr>
+        <w:t xml:space="preserve"> to </w:t>
+      </w:r>
+      <w:r>
+        <w:rPr>
+          <w:color w:val="auto"/>
+        </w:rPr>
+        <w:t>clear the console after every step</w:t>
+      </w:r>
+    </w:p>
+    <w:p>
+      <w:pPr>
+        <w:pStyle w:val="ListParagraph"/>
+        <w:numPr>
+          <w:ilvl w:val="0"/>
+          <w:numId w:val="6"/>
+        </w:numPr>
+        <w:rPr>
+          <w:rFonts w:asciiTheme="majorHAnsi" w:eastAsiaTheme="majorEastAsia" w:hAnsiTheme="majorHAnsi" w:cstheme="majorBidi"/>
+          <w:sz w:val="26"/>
+          <w:szCs w:val="26"/>
+          <w:lang w:val="bg-BG"/>
+        </w:rPr>
+      </w:pPr>
+      <w:r>
+        <w:rPr>
+          <w:lang w:val="bg-BG"/>
+        </w:rPr>
+        <w:t xml:space="preserve"> </w:t>
+      </w:r>
+      <w:proofErr w:type="spellStart"/>
+      <w:r>
+        <w:rPr>
+          <w:rFonts w:asciiTheme="majorHAnsi" w:eastAsiaTheme="majorEastAsia" w:hAnsiTheme="majorHAnsi" w:cstheme="majorBidi"/>
+          <w:sz w:val="26"/>
+          <w:szCs w:val="26"/>
+          <w:lang w:val="bg-BG"/>
+        </w:rPr>
+        <w:t>Extract</w:t>
+      </w:r>
+      <w:proofErr w:type="spellEnd"/>
+      <w:r>
+        <w:rPr>
+          <w:rFonts w:asciiTheme="majorHAnsi" w:eastAsiaTheme="majorEastAsia" w:hAnsiTheme="majorHAnsi" w:cstheme="majorBidi"/>
+          <w:sz w:val="26"/>
+          <w:szCs w:val="26"/>
+          <w:lang w:val="bg-BG"/>
+        </w:rPr>
+        <w:t xml:space="preserve"> </w:t>
+      </w:r>
+      <w:proofErr w:type="spellStart"/>
+      <w:r>
+        <w:rPr>
+          <w:rFonts w:asciiTheme="majorHAnsi" w:eastAsiaTheme="majorEastAsia" w:hAnsiTheme="majorHAnsi" w:cstheme="majorBidi"/>
+          <w:sz w:val="26"/>
+          <w:szCs w:val="26"/>
+          <w:lang w:val="bg-BG"/>
+        </w:rPr>
+        <w:t>method</w:t>
+      </w:r>
+      <w:proofErr w:type="spellEnd"/>
+      <w:r>
+        <w:rPr>
+          <w:rFonts w:asciiTheme="majorHAnsi" w:eastAsiaTheme="majorEastAsia" w:hAnsiTheme="majorHAnsi" w:cstheme="majorBidi"/>
+          <w:sz w:val="26"/>
+          <w:szCs w:val="26"/>
+          <w:lang w:val="bg-BG"/>
+        </w:rPr>
+        <w:t xml:space="preserve"> </w:t>
+      </w:r>
+      <w:proofErr w:type="spellStart"/>
+      <w:r>
+        <w:rPr>
+          <w:rFonts w:asciiTheme="majorHAnsi" w:eastAsiaTheme="majorEastAsia" w:hAnsiTheme="majorHAnsi" w:cstheme="majorBidi"/>
+          <w:sz w:val="26"/>
+          <w:szCs w:val="26"/>
+          <w:lang w:val="bg-BG"/>
+        </w:rPr>
+        <w:t>PrintMainMenu</w:t>
+      </w:r>
+      <w:proofErr w:type="spellEnd"/>
+      <w:r>
+        <w:rPr>
+          <w:rFonts w:asciiTheme="majorHAnsi" w:eastAsiaTheme="majorEastAsia" w:hAnsiTheme="majorHAnsi" w:cstheme="majorBidi"/>
+          <w:sz w:val="26"/>
+          <w:szCs w:val="26"/>
+          <w:lang w:val="bg-BG"/>
+        </w:rPr>
+        <w:t xml:space="preserve">() </w:t>
+      </w:r>
+      <w:proofErr w:type="spellStart"/>
+      <w:r>
+        <w:rPr>
+          <w:rFonts w:asciiTheme="majorHAnsi" w:eastAsiaTheme="majorEastAsia" w:hAnsiTheme="majorHAnsi" w:cstheme="majorBidi"/>
+          <w:sz w:val="26"/>
+          <w:szCs w:val="26"/>
+          <w:lang w:val="bg-BG"/>
+        </w:rPr>
+        <w:t>from</w:t>
+      </w:r>
+      <w:proofErr w:type="spellEnd"/>
+      <w:r>
+        <w:rPr>
+          <w:rFonts w:asciiTheme="majorHAnsi" w:eastAsiaTheme="majorEastAsia" w:hAnsiTheme="majorHAnsi" w:cstheme="majorBidi"/>
+          <w:sz w:val="26"/>
+          <w:szCs w:val="26"/>
+          <w:lang w:val="bg-BG"/>
+        </w:rPr>
+        <w:t xml:space="preserve"> </w:t>
+      </w:r>
+      <w:proofErr w:type="spellStart"/>
+      <w:r>
+        <w:rPr>
+          <w:rFonts w:asciiTheme="majorHAnsi" w:eastAsiaTheme="majorEastAsia" w:hAnsiTheme="majorHAnsi" w:cstheme="majorBidi"/>
+          <w:sz w:val="26"/>
+          <w:szCs w:val="26"/>
+          <w:lang w:val="bg-BG"/>
+        </w:rPr>
+        <w:t>Game.cs</w:t>
+      </w:r>
+      <w:proofErr w:type="spellEnd"/>
+      <w:r>
+        <w:rPr>
+          <w:rFonts w:asciiTheme="majorHAnsi" w:eastAsiaTheme="majorEastAsia" w:hAnsiTheme="majorHAnsi" w:cstheme="majorBidi"/>
+          <w:sz w:val="26"/>
+          <w:szCs w:val="26"/>
+          <w:lang w:val="bg-BG"/>
+        </w:rPr>
+        <w:t xml:space="preserve"> </w:t>
+      </w:r>
+      <w:proofErr w:type="spellStart"/>
+      <w:r>
+        <w:rPr>
+          <w:rFonts w:asciiTheme="majorHAnsi" w:eastAsiaTheme="majorEastAsia" w:hAnsiTheme="majorHAnsi" w:cstheme="majorBidi"/>
+          <w:sz w:val="26"/>
+          <w:szCs w:val="26"/>
+          <w:lang w:val="bg-BG"/>
+        </w:rPr>
+        <w:t>and</w:t>
+      </w:r>
+      <w:proofErr w:type="spellEnd"/>
+      <w:r>
+        <w:rPr>
+          <w:rFonts w:asciiTheme="majorHAnsi" w:eastAsiaTheme="majorEastAsia" w:hAnsiTheme="majorHAnsi" w:cstheme="majorBidi"/>
+          <w:sz w:val="26"/>
+          <w:szCs w:val="26"/>
+          <w:lang w:val="bg-BG"/>
+        </w:rPr>
+        <w:t xml:space="preserve"> </w:t>
+      </w:r>
+      <w:proofErr w:type="spellStart"/>
+      <w:r>
+        <w:rPr>
+          <w:rFonts w:asciiTheme="majorHAnsi" w:eastAsiaTheme="majorEastAsia" w:hAnsiTheme="majorHAnsi" w:cstheme="majorBidi"/>
+          <w:sz w:val="26"/>
+          <w:szCs w:val="26"/>
+          <w:lang w:val="bg-BG"/>
+        </w:rPr>
+        <w:t>move</w:t>
+      </w:r>
+      <w:proofErr w:type="spellEnd"/>
+      <w:r>
+        <w:rPr>
+          <w:rFonts w:asciiTheme="majorHAnsi" w:eastAsiaTheme="majorEastAsia" w:hAnsiTheme="majorHAnsi" w:cstheme="majorBidi"/>
+          <w:sz w:val="26"/>
+          <w:szCs w:val="26"/>
+          <w:lang w:val="bg-BG"/>
+        </w:rPr>
+        <w:t xml:space="preserve"> </w:t>
+      </w:r>
+      <w:proofErr w:type="spellStart"/>
+      <w:r>
+        <w:rPr>
+          <w:rFonts w:asciiTheme="majorHAnsi" w:eastAsiaTheme="majorEastAsia" w:hAnsiTheme="majorHAnsi" w:cstheme="majorBidi"/>
+          <w:sz w:val="26"/>
+          <w:szCs w:val="26"/>
+          <w:lang w:val="bg-BG"/>
+        </w:rPr>
+        <w:t>to</w:t>
+      </w:r>
+      <w:proofErr w:type="spellEnd"/>
+      <w:r>
+        <w:rPr>
+          <w:rFonts w:asciiTheme="majorHAnsi" w:eastAsiaTheme="majorEastAsia" w:hAnsiTheme="majorHAnsi" w:cstheme="majorBidi"/>
+          <w:sz w:val="26"/>
+          <w:szCs w:val="26"/>
+          <w:lang w:val="bg-BG"/>
+        </w:rPr>
+        <w:t xml:space="preserve"> </w:t>
+      </w:r>
+      <w:proofErr w:type="spellStart"/>
+      <w:r>
+        <w:rPr>
+          <w:rFonts w:asciiTheme="majorHAnsi" w:eastAsiaTheme="majorEastAsia" w:hAnsiTheme="majorHAnsi" w:cstheme="majorBidi"/>
+          <w:sz w:val="26"/>
+          <w:szCs w:val="26"/>
+          <w:lang w:val="bg-BG"/>
+        </w:rPr>
+        <w:t>Renderer.cs</w:t>
+      </w:r>
+      <w:proofErr w:type="spellEnd"/>
+    </w:p>
+    <w:p>
+      <w:pPr>
+        <w:pStyle w:val="ListParagraph"/>
+        <w:numPr>
+          <w:ilvl w:val="0"/>
+          <w:numId w:val="6"/>
+        </w:numPr>
+        <w:rPr>
+          <w:rFonts w:asciiTheme="majorHAnsi" w:eastAsiaTheme="majorEastAsia" w:hAnsiTheme="majorHAnsi" w:cstheme="majorBidi"/>
+          <w:sz w:val="26"/>
+          <w:szCs w:val="26"/>
+        </w:rPr>
+      </w:pPr>
+      <w:r>
+        <w:rPr>
+          <w:rFonts w:asciiTheme="majorHAnsi" w:eastAsiaTheme="majorEastAsia" w:hAnsiTheme="majorHAnsi" w:cstheme="majorBidi"/>
+          <w:sz w:val="26"/>
+          <w:szCs w:val="26"/>
+        </w:rPr>
+        <w:t>Add method Write</w:t>
+      </w:r>
+      <w:r>
+        <w:rPr>
+          <w:rFonts w:asciiTheme="majorHAnsi" w:eastAsiaTheme="majorEastAsia" w:hAnsiTheme="majorHAnsi" w:cstheme="majorBidi"/>
+          <w:sz w:val="26"/>
+          <w:szCs w:val="26"/>
+        </w:rPr>
+        <w:t xml:space="preserve"> in </w:t>
+      </w:r>
+      <w:proofErr w:type="spellStart"/>
+      <w:r>
+        <w:rPr>
+          <w:rFonts w:asciiTheme="majorHAnsi" w:eastAsiaTheme="majorEastAsia" w:hAnsiTheme="majorHAnsi" w:cstheme="majorBidi"/>
+          <w:sz w:val="26"/>
+          <w:szCs w:val="26"/>
+        </w:rPr>
+        <w:t>Renderer.cs</w:t>
+      </w:r>
+      <w:proofErr w:type="spellEnd"/>
+      <w:r>
+        <w:rPr>
+          <w:rFonts w:asciiTheme="majorHAnsi" w:eastAsiaTheme="majorEastAsia" w:hAnsiTheme="majorHAnsi" w:cstheme="majorBidi"/>
+          <w:sz w:val="26"/>
+          <w:szCs w:val="26"/>
+        </w:rPr>
+        <w:t xml:space="preserve"> that print string on console</w:t>
+      </w:r>
+    </w:p>
+    <w:p>
+      <w:pPr>
+        <w:pStyle w:val="Heading2"/>
+        <w:numPr>
+          <w:ilvl w:val="0"/>
+          <w:numId w:val="6"/>
+        </w:numPr>
+        <w:rPr>
+          <w:color w:val="auto"/>
+        </w:rPr>
+      </w:pPr>
+      <w:r>
+        <w:rPr>
+          <w:color w:val="auto"/>
+        </w:rPr>
+        <w:t xml:space="preserve"> </w:t>
+      </w:r>
+      <w:bookmarkStart w:id="0" w:name="_GoBack"/>
+      <w:bookmarkEnd w:id="0"/>
+      <w:r>
+        <w:rPr>
+          <w:color w:val="auto"/>
+        </w:rPr>
+        <w:t xml:space="preserve">Change methods </w:t>
+      </w:r>
+      <w:proofErr w:type="spellStart"/>
+      <w:r>
+        <w:rPr>
+          <w:color w:val="auto"/>
+        </w:rPr>
+        <w:t>Console.Writline</w:t>
+      </w:r>
+      <w:proofErr w:type="spellEnd"/>
+      <w:r>
+        <w:rPr>
+          <w:color w:val="auto"/>
+        </w:rPr>
+        <w:t xml:space="preserve"> in </w:t>
+      </w:r>
+      <w:proofErr w:type="spellStart"/>
+      <w:r>
+        <w:rPr>
+          <w:color w:val="auto"/>
+        </w:rPr>
+        <w:t>Game.cs</w:t>
+      </w:r>
+      <w:proofErr w:type="spellEnd"/>
+      <w:r>
+        <w:rPr>
+          <w:color w:val="auto"/>
+        </w:rPr>
+        <w:t xml:space="preserve"> with </w:t>
+      </w:r>
+      <w:proofErr w:type="spellStart"/>
+      <w:r>
+        <w:rPr>
+          <w:color w:val="auto"/>
+        </w:rPr>
+        <w:t>Renderer.Write</w:t>
+      </w:r>
+      <w:proofErr w:type="spellEnd"/>
+    </w:p>
+    <w:p/>
     <w:p>
       <w:pPr>
         <w:rPr>

</xml_diff>

<commit_message>
If player name is null or empty, player name is no name
</commit_message>
<xml_diff>
--- a/Description.docx
+++ b/Description.docx
@@ -5800,6 +5800,77 @@
     </w:p>
     <w:p>
       <w:pPr>
+        <w:pStyle w:val="ListParagraph"/>
+        <w:numPr>
+          <w:ilvl w:val="0"/>
+          <w:numId w:val="6"/>
+        </w:numPr>
+        <w:rPr>
+          <w:rFonts w:asciiTheme="majorHAnsi" w:eastAsiaTheme="majorEastAsia" w:hAnsiTheme="majorHAnsi" w:cstheme="majorBidi"/>
+          <w:sz w:val="26"/>
+          <w:szCs w:val="26"/>
+        </w:rPr>
+      </w:pPr>
+      <w:r>
+        <w:t xml:space="preserve"> </w:t>
+      </w:r>
+      <w:r>
+        <w:rPr>
+          <w:rFonts w:asciiTheme="majorHAnsi" w:eastAsiaTheme="majorEastAsia" w:hAnsiTheme="majorHAnsi" w:cstheme="majorBidi"/>
+          <w:sz w:val="26"/>
+          <w:szCs w:val="26"/>
+        </w:rPr>
+        <w:t xml:space="preserve">Change methods </w:t>
+      </w:r>
+      <w:proofErr w:type="spellStart"/>
+      <w:r>
+        <w:rPr>
+          <w:rFonts w:asciiTheme="majorHAnsi" w:eastAsiaTheme="majorEastAsia" w:hAnsiTheme="majorHAnsi" w:cstheme="majorBidi"/>
+          <w:sz w:val="26"/>
+          <w:szCs w:val="26"/>
+        </w:rPr>
+        <w:t>Console.Writline</w:t>
+      </w:r>
+      <w:proofErr w:type="spellEnd"/>
+      <w:r>
+        <w:rPr>
+          <w:rFonts w:asciiTheme="majorHAnsi" w:eastAsiaTheme="majorEastAsia" w:hAnsiTheme="majorHAnsi" w:cstheme="majorBidi"/>
+          <w:sz w:val="26"/>
+          <w:szCs w:val="26"/>
+        </w:rPr>
+        <w:t xml:space="preserve"> in </w:t>
+      </w:r>
+      <w:proofErr w:type="spellStart"/>
+      <w:r>
+        <w:rPr>
+          <w:rFonts w:asciiTheme="majorHAnsi" w:eastAsiaTheme="majorEastAsia" w:hAnsiTheme="majorHAnsi" w:cstheme="majorBidi"/>
+          <w:sz w:val="26"/>
+          <w:szCs w:val="26"/>
+        </w:rPr>
+        <w:t>Game.cs</w:t>
+      </w:r>
+      <w:proofErr w:type="spellEnd"/>
+      <w:r>
+        <w:rPr>
+          <w:rFonts w:asciiTheme="majorHAnsi" w:eastAsiaTheme="majorEastAsia" w:hAnsiTheme="majorHAnsi" w:cstheme="majorBidi"/>
+          <w:sz w:val="26"/>
+          <w:szCs w:val="26"/>
+        </w:rPr>
+        <w:t xml:space="preserve"> with </w:t>
+      </w:r>
+      <w:proofErr w:type="spellStart"/>
+      <w:r>
+        <w:rPr>
+          <w:rFonts w:asciiTheme="majorHAnsi" w:eastAsiaTheme="majorEastAsia" w:hAnsiTheme="majorHAnsi" w:cstheme="majorBidi"/>
+          <w:sz w:val="26"/>
+          <w:szCs w:val="26"/>
+        </w:rPr>
+        <w:t>Renderer.Write</w:t>
+      </w:r>
+      <w:proofErr w:type="spellEnd"/>
+    </w:p>
+    <w:p>
+      <w:pPr>
         <w:pStyle w:val="Heading2"/>
         <w:numPr>
           <w:ilvl w:val="0"/>
@@ -5813,7 +5884,32 @@
         <w:rPr>
           <w:color w:val="auto"/>
         </w:rPr>
-        <w:t xml:space="preserve"> </w:t>
+        <w:t>If the player has not entered a name</w:t>
+      </w:r>
+      <w:r>
+        <w:rPr>
+          <w:color w:val="auto"/>
+          <w:lang w:val="bg-BG"/>
+        </w:rPr>
+        <w:t>,</w:t>
+      </w:r>
+      <w:r>
+        <w:rPr>
+          <w:color w:val="auto"/>
+        </w:rPr>
+        <w:t xml:space="preserve"> its name </w:t>
+      </w:r>
+      <w:r>
+        <w:rPr>
+          <w:color w:val="auto"/>
+        </w:rPr>
+        <w:t>“</w:t>
+      </w:r>
+      <w:r>
+        <w:rPr>
+          <w:color w:val="auto"/>
+        </w:rPr>
+        <w:t xml:space="preserve">no </w:t>
       </w:r>
       <w:bookmarkStart w:id="0" w:name="_GoBack"/>
       <w:bookmarkEnd w:id="0"/>
@@ -5821,44 +5917,32 @@
         <w:rPr>
           <w:color w:val="auto"/>
         </w:rPr>
-        <w:t xml:space="preserve">Change methods </w:t>
-      </w:r>
-      <w:proofErr w:type="spellStart"/>
+        <w:t>name</w:t>
+      </w:r>
       <w:r>
         <w:rPr>
           <w:color w:val="auto"/>
         </w:rPr>
-        <w:t>Console.Writline</w:t>
-      </w:r>
-      <w:proofErr w:type="spellEnd"/>
-      <w:r>
+        <w:t>”</w:t>
+      </w:r>
+    </w:p>
+    <w:p>
+      <w:pPr>
+        <w:pStyle w:val="Heading2"/>
+        <w:numPr>
+          <w:ilvl w:val="0"/>
+          <w:numId w:val="6"/>
+        </w:numPr>
         <w:rPr>
           <w:color w:val="auto"/>
         </w:rPr>
-        <w:t xml:space="preserve"> in </w:t>
-      </w:r>
-      <w:proofErr w:type="spellStart"/>
+      </w:pPr>
       <w:r>
         <w:rPr>
           <w:color w:val="auto"/>
         </w:rPr>
-        <w:t>Game.cs</w:t>
-      </w:r>
-      <w:proofErr w:type="spellEnd"/>
-      <w:r>
-        <w:rPr>
-          <w:color w:val="auto"/>
-        </w:rPr>
-        <w:t xml:space="preserve"> with </w:t>
-      </w:r>
-      <w:proofErr w:type="spellStart"/>
-      <w:r>
-        <w:rPr>
-          <w:color w:val="auto"/>
-        </w:rPr>
-        <w:t>Renderer.Write</w:t>
-      </w:r>
-      <w:proofErr w:type="spellEnd"/>
+        <w:t xml:space="preserve"> .</w:t>
+      </w:r>
     </w:p>
     <w:p/>
     <w:p>

</xml_diff>

<commit_message>
Remove duplicated code in Renderer
</commit_message>
<xml_diff>
--- a/Description.docx
+++ b/Description.docx
@@ -5909,15 +5909,7 @@
         <w:rPr>
           <w:color w:val="auto"/>
         </w:rPr>
-        <w:t xml:space="preserve">no </w:t>
-      </w:r>
-      <w:bookmarkStart w:id="0" w:name="_GoBack"/>
-      <w:bookmarkEnd w:id="0"/>
-      <w:r>
-        <w:rPr>
-          <w:color w:val="auto"/>
-        </w:rPr>
-        <w:t>name</w:t>
+        <w:t>no name</w:t>
       </w:r>
       <w:r>
         <w:rPr>
@@ -5941,7 +5933,118 @@
         <w:rPr>
           <w:color w:val="auto"/>
         </w:rPr>
-        <w:t xml:space="preserve"> .</w:t>
+        <w:t xml:space="preserve"> </w:t>
+      </w:r>
+      <w:r>
+        <w:rPr>
+          <w:color w:val="auto"/>
+        </w:rPr>
+        <w:t xml:space="preserve">Remove duplicated code in </w:t>
+      </w:r>
+      <w:proofErr w:type="spellStart"/>
+      <w:r>
+        <w:rPr>
+          <w:color w:val="auto"/>
+        </w:rPr>
+        <w:t>Renderer.cs</w:t>
+      </w:r>
+      <w:proofErr w:type="spellEnd"/>
+    </w:p>
+    <w:p>
+      <w:pPr>
+        <w:pStyle w:val="ListParagraph"/>
+        <w:numPr>
+          <w:ilvl w:val="0"/>
+          <w:numId w:val="7"/>
+        </w:numPr>
+      </w:pPr>
+      <w:r>
+        <w:t xml:space="preserve">Add method </w:t>
+      </w:r>
+      <w:proofErr w:type="spellStart"/>
+      <w:r>
+        <w:rPr>
+          <w:rFonts w:ascii="Consolas" w:hAnsi="Consolas" w:cs="Consolas"/>
+          <w:color w:val="000000"/>
+          <w:sz w:val="19"/>
+          <w:szCs w:val="19"/>
+          <w:highlight w:val="white"/>
+        </w:rPr>
+        <w:t>PrintGameMatrix</w:t>
+      </w:r>
+      <w:proofErr w:type="spellEnd"/>
+    </w:p>
+    <w:p>
+      <w:pPr>
+        <w:pStyle w:val="ListParagraph"/>
+        <w:numPr>
+          <w:ilvl w:val="0"/>
+          <w:numId w:val="7"/>
+        </w:numPr>
+      </w:pPr>
+      <w:r>
+        <w:rPr>
+          <w:rFonts w:ascii="Consolas" w:hAnsi="Consolas" w:cs="Consolas"/>
+          <w:color w:val="000000"/>
+          <w:sz w:val="19"/>
+          <w:szCs w:val="19"/>
+          <w:highlight w:val="white"/>
+        </w:rPr>
+        <w:t xml:space="preserve">Add method </w:t>
+      </w:r>
+      <w:proofErr w:type="spellStart"/>
+      <w:r>
+        <w:rPr>
+          <w:rFonts w:ascii="Consolas" w:hAnsi="Consolas" w:cs="Consolas"/>
+          <w:color w:val="000000"/>
+          <w:sz w:val="19"/>
+          <w:szCs w:val="19"/>
+          <w:highlight w:val="white"/>
+        </w:rPr>
+        <w:t>PrintTopOrBottomBorder</w:t>
+      </w:r>
+      <w:proofErr w:type="spellEnd"/>
+    </w:p>
+    <w:p>
+      <w:pPr>
+        <w:pStyle w:val="ListParagraph"/>
+        <w:numPr>
+          <w:ilvl w:val="0"/>
+          <w:numId w:val="7"/>
+        </w:numPr>
+      </w:pPr>
+      <w:r>
+        <w:t xml:space="preserve">Add method </w:t>
+      </w:r>
+      <w:r>
+        <w:rPr>
+          <w:rFonts w:ascii="Consolas" w:hAnsi="Consolas" w:cs="Consolas"/>
+          <w:color w:val="000000"/>
+          <w:sz w:val="19"/>
+          <w:szCs w:val="19"/>
+          <w:highlight w:val="white"/>
+        </w:rPr>
+        <w:t>PrintColumnsNumber</w:t>
+      </w:r>
+      <w:bookmarkStart w:id="0" w:name="_GoBack"/>
+      <w:bookmarkEnd w:id="0"/>
+    </w:p>
+    <w:p>
+      <w:pPr>
+        <w:pStyle w:val="Heading2"/>
+        <w:numPr>
+          <w:ilvl w:val="0"/>
+          <w:numId w:val="6"/>
+        </w:numPr>
+        <w:rPr>
+          <w:color w:val="auto"/>
+        </w:rPr>
+      </w:pPr>
+      <w:r>
+        <w:rPr>
+          <w:color w:val="auto"/>
+        </w:rPr>
+        <w:t>.</w:t>
       </w:r>
     </w:p>
     <w:p/>
@@ -5959,13 +6062,7 @@
         </w:rPr>
       </w:pPr>
     </w:p>
-    <w:p>
-      <w:pPr>
-        <w:rPr>
-          <w:lang w:val="bg-BG"/>
-        </w:rPr>
-      </w:pPr>
-    </w:p>
+    <w:p/>
     <w:p>
       <w:pPr>
         <w:rPr>

</xml_diff>

<commit_message>
Remove duplicated code for TOP players
</commit_message>
<xml_diff>
--- a/Description.docx
+++ b/Description.docx
@@ -6026,8 +6026,6 @@
         </w:rPr>
         <w:t>PrintColumnsNumber</w:t>
       </w:r>
-      <w:bookmarkStart w:id="0" w:name="_GoBack"/>
-      <w:bookmarkEnd w:id="0"/>
     </w:p>
     <w:p>
       <w:pPr>
@@ -6044,8 +6042,59 @@
         <w:rPr>
           <w:color w:val="auto"/>
         </w:rPr>
+        <w:t>Remove duplicated code and message “</w:t>
+      </w:r>
+      <w:r>
+        <w:rPr>
+          <w:color w:val="auto"/>
+        </w:rPr>
+        <w:t>There is still no TOP players!</w:t>
+      </w:r>
+      <w:r>
+        <w:rPr>
+          <w:color w:val="auto"/>
+        </w:rPr>
+        <w:t xml:space="preserve">” in </w:t>
+      </w:r>
+      <w:proofErr w:type="spellStart"/>
+      <w:r>
+        <w:rPr>
+          <w:color w:val="auto"/>
+        </w:rPr>
+        <w:t>UserInput</w:t>
+      </w:r>
+      <w:proofErr w:type="spellEnd"/>
+      <w:r>
+        <w:rPr>
+          <w:color w:val="auto"/>
+        </w:rPr>
         <w:t>.</w:t>
       </w:r>
+      <w:r>
+        <w:rPr>
+          <w:color w:val="auto"/>
+        </w:rPr>
+        <w:t xml:space="preserve"> Code in method </w:t>
+      </w:r>
+      <w:proofErr w:type="spellStart"/>
+      <w:r>
+        <w:rPr>
+          <w:color w:val="auto"/>
+        </w:rPr>
+        <w:t>PrintTopPlayers</w:t>
+      </w:r>
+      <w:proofErr w:type="spellEnd"/>
+      <w:r>
+        <w:rPr>
+          <w:color w:val="auto"/>
+        </w:rPr>
+        <w:t xml:space="preserve"> in Renderer is the same.</w:t>
+      </w:r>
+    </w:p>
+    <w:p/>
+    <w:p>
+      <w:bookmarkStart w:id="0" w:name="_GoBack"/>
+      <w:bookmarkEnd w:id="0"/>
     </w:p>
     <w:p/>
     <w:p>

</xml_diff>